<commit_message>
Überarbeitete DB Model mit allen Funktionsdklarationen (Leer)
</commit_message>
<xml_diff>
--- a/Projektrahmen/Datenmodel.docx
+++ b/Projektrahmen/Datenmodel.docx
@@ -1,6 +1,6 @@
 
 <file path=word/document.xml><?xml version="1.0" encoding="utf-8"?>
-<w:document xmlns:wpc="http://schemas.microsoft.com/office/word/2010/wordprocessingCanvas" xmlns:mc="http://schemas.openxmlformats.org/markup-compatibility/2006" xmlns:o="urn:schemas-microsoft-com:office:office" xmlns:r="http://schemas.openxmlformats.org/officeDocument/2006/relationships" xmlns:m="http://schemas.openxmlformats.org/officeDocument/2006/math" xmlns:v="urn:schemas-microsoft-com:vml" xmlns:wp14="http://schemas.microsoft.com/office/word/2010/wordprocessingDrawing" xmlns:wp="http://schemas.openxmlformats.org/drawingml/2006/wordprocessingDrawing" xmlns:w10="urn:schemas-microsoft-com:office:word" xmlns:w="http://schemas.openxmlformats.org/wordprocessingml/2006/main" xmlns:w14="http://schemas.microsoft.com/office/word/2010/wordml" xmlns:wpg="http://schemas.microsoft.com/office/word/2010/wordprocessingGroup" xmlns:wpi="http://schemas.microsoft.com/office/word/2010/wordprocessingInk" xmlns:wne="http://schemas.microsoft.com/office/word/2006/wordml" xmlns:wps="http://schemas.microsoft.com/office/word/2010/wordprocessingShape" mc:Ignorable="w14 wp14">
+<w:document xmlns:ve="http://schemas.openxmlformats.org/markup-compatibility/2006" xmlns:o="urn:schemas-microsoft-com:office:office" xmlns:r="http://schemas.openxmlformats.org/officeDocument/2006/relationships" xmlns:m="http://schemas.openxmlformats.org/officeDocument/2006/math" xmlns:v="urn:schemas-microsoft-com:vml" xmlns:wp="http://schemas.openxmlformats.org/drawingml/2006/wordprocessingDrawing" xmlns:w10="urn:schemas-microsoft-com:office:word" xmlns:w="http://schemas.openxmlformats.org/wordprocessingml/2006/main" xmlns:wne="http://schemas.microsoft.com/office/word/2006/wordml">
   <w:body>
     <w:p>
       <w:r>
@@ -9,15 +9,7 @@
     </w:p>
     <w:p>
       <w:r>
-        <w:t xml:space="preserve">„SJH - </w:t>
-      </w:r>
-      <w:proofErr w:type="spellStart"/>
-      <w:r>
-        <w:t>VApp</w:t>
-      </w:r>
-      <w:proofErr w:type="spellEnd"/>
-      <w:r>
-        <w:t>“</w:t>
+        <w:t>„SJH - VApp“</w:t>
       </w:r>
     </w:p>
     <w:p/>
@@ -38,21 +30,19 @@
     </w:p>
     <w:p/>
     <w:p>
-      <w:proofErr w:type="spellStart"/>
       <w:r>
         <w:t>I</w:t>
       </w:r>
       <w:r>
         <w:t>Artikel</w:t>
       </w:r>
-      <w:proofErr w:type="spellEnd"/>
     </w:p>
     <w:p/>
     <w:tbl>
       <w:tblPr>
-        <w:tblStyle w:val="Tabellenraster"/>
+        <w:tblStyle w:val="Tabellengitternetz"/>
         <w:tblW w:w="0" w:type="auto"/>
-        <w:tblLook w:val="04A0" w:firstRow="1" w:lastRow="0" w:firstColumn="1" w:lastColumn="0" w:noHBand="0" w:noVBand="1"/>
+        <w:tblLook w:val="04A0"/>
       </w:tblPr>
       <w:tblGrid>
         <w:gridCol w:w="3071"/>
@@ -97,11 +87,9 @@
             <w:tcW w:w="3071" w:type="dxa"/>
           </w:tcPr>
           <w:p>
-            <w:proofErr w:type="spellStart"/>
             <w:r>
               <w:t>Int</w:t>
             </w:r>
-            <w:proofErr w:type="spellEnd"/>
           </w:p>
         </w:tc>
         <w:tc>
@@ -120,15 +108,7 @@
           </w:tcPr>
           <w:p>
             <w:r>
-              <w:t xml:space="preserve">Interne ID des </w:t>
-            </w:r>
-            <w:proofErr w:type="spellStart"/>
-            <w:r>
-              <w:t>produkts</w:t>
-            </w:r>
-            <w:proofErr w:type="spellEnd"/>
-            <w:r>
-              <w:t xml:space="preserve"> (automatisch generiert)</w:t>
+              <w:t>Interne ID des produkts (automatisch generiert)</w:t>
             </w:r>
           </w:p>
         </w:tc>
@@ -163,13 +143,8 @@
           </w:tcPr>
           <w:p>
             <w:r>
-              <w:t xml:space="preserve">Name des </w:t>
-            </w:r>
-            <w:proofErr w:type="spellStart"/>
-            <w:r>
-              <w:t>produkts</w:t>
-            </w:r>
-            <w:proofErr w:type="spellEnd"/>
+              <w:t>Name des produkts</w:t>
+            </w:r>
           </w:p>
         </w:tc>
       </w:tr>
@@ -203,13 +178,8 @@
           </w:tcPr>
           <w:p>
             <w:r>
-              <w:t xml:space="preserve">Beschreibung des </w:t>
-            </w:r>
-            <w:proofErr w:type="spellStart"/>
-            <w:r>
-              <w:t>artikels</w:t>
-            </w:r>
-            <w:proofErr w:type="spellEnd"/>
+              <w:t>Beschreibung des artikels</w:t>
+            </w:r>
           </w:p>
         </w:tc>
       </w:tr>
@@ -240,13 +210,8 @@
           </w:tcPr>
           <w:p>
             <w:r>
-              <w:t xml:space="preserve">Lagerort des </w:t>
-            </w:r>
-            <w:proofErr w:type="spellStart"/>
-            <w:r>
-              <w:t>artikels</w:t>
-            </w:r>
-            <w:proofErr w:type="spellEnd"/>
+              <w:t>Lagerort des artikels</w:t>
+            </w:r>
           </w:p>
         </w:tc>
       </w:tr>
@@ -269,34 +234,19 @@
             <w:tcW w:w="3071" w:type="dxa"/>
           </w:tcPr>
           <w:p>
-            <w:proofErr w:type="spellStart"/>
             <w:r>
               <w:t>Photo</w:t>
             </w:r>
-            <w:proofErr w:type="spellEnd"/>
-          </w:p>
-        </w:tc>
-        <w:tc>
-          <w:tcPr>
-            <w:tcW w:w="3071" w:type="dxa"/>
-          </w:tcPr>
-          <w:p>
-            <w:r>
-              <w:t xml:space="preserve">Pfad </w:t>
-            </w:r>
-            <w:proofErr w:type="spellStart"/>
-            <w:r>
-              <w:t>angabe</w:t>
-            </w:r>
-            <w:proofErr w:type="spellEnd"/>
-            <w:r>
-              <w:t xml:space="preserve"> wo das Bild gelagert ist vom </w:t>
-            </w:r>
-            <w:proofErr w:type="spellStart"/>
-            <w:r>
-              <w:t>produkt</w:t>
-            </w:r>
-            <w:proofErr w:type="spellEnd"/>
+          </w:p>
+        </w:tc>
+        <w:tc>
+          <w:tcPr>
+            <w:tcW w:w="3071" w:type="dxa"/>
+          </w:tcPr>
+          <w:p>
+            <w:r>
+              <w:t>Pfad angabe wo das Bild gelagert ist vom produkt</w:t>
+            </w:r>
           </w:p>
         </w:tc>
       </w:tr>
@@ -350,11 +300,9 @@
             <w:tcW w:w="3071" w:type="dxa"/>
           </w:tcPr>
           <w:p>
-            <w:proofErr w:type="spellStart"/>
             <w:r>
               <w:t>externID</w:t>
             </w:r>
-            <w:proofErr w:type="spellEnd"/>
           </w:p>
         </w:tc>
         <w:tc>
@@ -369,13 +317,8 @@
               <w:t>bestell</w:t>
             </w:r>
             <w:r>
-              <w:t xml:space="preserve"> </w:t>
-            </w:r>
-            <w:proofErr w:type="spellStart"/>
-            <w:r>
-              <w:t>nummer</w:t>
-            </w:r>
-            <w:proofErr w:type="spellEnd"/>
+              <w:t xml:space="preserve"> nummer</w:t>
+            </w:r>
           </w:p>
         </w:tc>
       </w:tr>
@@ -383,20 +326,15 @@
     <w:p/>
     <w:p>
       <w:r>
-        <w:t xml:space="preserve">Buch: </w:t>
+        <w:t>Buch: IArtikel</w:t>
       </w:r>
-      <w:proofErr w:type="spellStart"/>
-      <w:r>
-        <w:t>IArtikel</w:t>
-      </w:r>
-      <w:proofErr w:type="spellEnd"/>
     </w:p>
     <w:p/>
     <w:tbl>
       <w:tblPr>
-        <w:tblStyle w:val="Tabellenraster"/>
+        <w:tblStyle w:val="Tabellengitternetz"/>
         <w:tblW w:w="0" w:type="auto"/>
-        <w:tblLook w:val="04A0" w:firstRow="1" w:lastRow="0" w:firstColumn="1" w:lastColumn="0" w:noHBand="0" w:noVBand="1"/>
+        <w:tblLook w:val="04A0"/>
       </w:tblPr>
       <w:tblGrid>
         <w:gridCol w:w="3070"/>
@@ -441,11 +379,9 @@
             <w:tcW w:w="3070" w:type="dxa"/>
           </w:tcPr>
           <w:p>
-            <w:proofErr w:type="spellStart"/>
             <w:r>
               <w:t>Int</w:t>
             </w:r>
-            <w:proofErr w:type="spellEnd"/>
           </w:p>
         </w:tc>
         <w:tc>
@@ -523,11 +459,9 @@
             <w:tcW w:w="3071" w:type="dxa"/>
           </w:tcPr>
           <w:p>
-            <w:proofErr w:type="spellStart"/>
             <w:r>
               <w:t>language</w:t>
             </w:r>
-            <w:proofErr w:type="spellEnd"/>
           </w:p>
         </w:tc>
         <w:tc>
@@ -547,23 +481,19 @@
             <w:tcW w:w="3070" w:type="dxa"/>
           </w:tcPr>
           <w:p>
-            <w:proofErr w:type="spellStart"/>
             <w:r>
               <w:t>Int</w:t>
             </w:r>
-            <w:proofErr w:type="spellEnd"/>
-          </w:p>
-        </w:tc>
-        <w:tc>
-          <w:tcPr>
-            <w:tcW w:w="3071" w:type="dxa"/>
-          </w:tcPr>
-          <w:p>
-            <w:proofErr w:type="spellStart"/>
+          </w:p>
+        </w:tc>
+        <w:tc>
+          <w:tcPr>
+            <w:tcW w:w="3071" w:type="dxa"/>
+          </w:tcPr>
+          <w:p>
             <w:r>
               <w:t>PageNumber</w:t>
             </w:r>
-            <w:proofErr w:type="spellEnd"/>
           </w:p>
         </w:tc>
         <w:tc>
@@ -622,20 +552,15 @@
         <w:t>/DVD</w:t>
       </w:r>
       <w:r>
-        <w:t xml:space="preserve">: </w:t>
+        <w:t>: IArtikel</w:t>
       </w:r>
-      <w:proofErr w:type="spellStart"/>
-      <w:r>
-        <w:t>IArtikel</w:t>
-      </w:r>
-      <w:proofErr w:type="spellEnd"/>
     </w:p>
     <w:p/>
     <w:tbl>
       <w:tblPr>
-        <w:tblStyle w:val="Tabellenraster"/>
+        <w:tblStyle w:val="Tabellengitternetz"/>
         <w:tblW w:w="0" w:type="auto"/>
-        <w:tblLook w:val="04A0" w:firstRow="1" w:lastRow="0" w:firstColumn="1" w:lastColumn="0" w:noHBand="0" w:noVBand="1"/>
+        <w:tblLook w:val="04A0"/>
       </w:tblPr>
       <w:tblGrid>
         <w:gridCol w:w="3070"/>
@@ -680,26 +605,22 @@
             <w:tcW w:w="3070" w:type="dxa"/>
           </w:tcPr>
           <w:p>
-            <w:proofErr w:type="spellStart"/>
             <w:r>
               <w:t>Int</w:t>
             </w:r>
-            <w:proofErr w:type="spellEnd"/>
-          </w:p>
-        </w:tc>
-        <w:tc>
-          <w:tcPr>
-            <w:tcW w:w="3071" w:type="dxa"/>
-          </w:tcPr>
-          <w:p>
-            <w:proofErr w:type="spellStart"/>
+          </w:p>
+        </w:tc>
+        <w:tc>
+          <w:tcPr>
+            <w:tcW w:w="3071" w:type="dxa"/>
+          </w:tcPr>
+          <w:p>
             <w:r>
               <w:t>intern</w:t>
             </w:r>
             <w:r>
               <w:t>ID</w:t>
             </w:r>
-            <w:proofErr w:type="spellEnd"/>
           </w:p>
         </w:tc>
         <w:tc>
@@ -772,43 +693,20 @@
           </w:tcPr>
           <w:p>
             <w:r>
-              <w:t>Deutsch/</w:t>
-            </w:r>
-            <w:proofErr w:type="spellStart"/>
-            <w:r>
-              <w:t>english</w:t>
-            </w:r>
-            <w:proofErr w:type="spellEnd"/>
-            <w:r>
-              <w:t>/</w:t>
-            </w:r>
-            <w:proofErr w:type="spellStart"/>
-            <w:r>
-              <w:t>russich</w:t>
-            </w:r>
-            <w:proofErr w:type="spellEnd"/>
-            <w:r>
-              <w:t xml:space="preserve"> </w:t>
-            </w:r>
-            <w:proofErr w:type="spellStart"/>
-            <w:r>
-              <w:t>etc</w:t>
-            </w:r>
-            <w:proofErr w:type="spellEnd"/>
-          </w:p>
-        </w:tc>
-      </w:tr>
-      <w:tr>
-        <w:tc>
-          <w:tcPr>
-            <w:tcW w:w="3070" w:type="dxa"/>
-          </w:tcPr>
-          <w:p>
-            <w:proofErr w:type="spellStart"/>
+              <w:t>Deutsch/english/russich etc</w:t>
+            </w:r>
+          </w:p>
+        </w:tc>
+      </w:tr>
+      <w:tr>
+        <w:tc>
+          <w:tcPr>
+            <w:tcW w:w="3070" w:type="dxa"/>
+          </w:tcPr>
+          <w:p>
             <w:r>
               <w:t>Int</w:t>
             </w:r>
-            <w:proofErr w:type="spellEnd"/>
           </w:p>
         </w:tc>
         <w:tc>
@@ -827,30 +725,20 @@
           </w:tcPr>
           <w:p>
             <w:r>
-              <w:t xml:space="preserve">Anzahl der enthaltenen </w:t>
-            </w:r>
-            <w:proofErr w:type="spellStart"/>
-            <w:r>
-              <w:t>cds</w:t>
-            </w:r>
-            <w:proofErr w:type="spellEnd"/>
-            <w:r>
-              <w:t xml:space="preserve"> </w:t>
-            </w:r>
-          </w:p>
-        </w:tc>
-      </w:tr>
-      <w:tr>
-        <w:tc>
-          <w:tcPr>
-            <w:tcW w:w="3070" w:type="dxa"/>
-          </w:tcPr>
-          <w:p>
-            <w:proofErr w:type="spellStart"/>
+              <w:t xml:space="preserve">Anzahl der enthaltenen cds </w:t>
+            </w:r>
+          </w:p>
+        </w:tc>
+      </w:tr>
+      <w:tr>
+        <w:tc>
+          <w:tcPr>
+            <w:tcW w:w="3070" w:type="dxa"/>
+          </w:tcPr>
+          <w:p>
             <w:r>
               <w:t>Int</w:t>
             </w:r>
-            <w:proofErr w:type="spellEnd"/>
           </w:p>
         </w:tc>
         <w:tc>
@@ -872,15 +760,7 @@
           </w:tcPr>
           <w:p>
             <w:r>
-              <w:t xml:space="preserve">Gesamt </w:t>
-            </w:r>
-            <w:proofErr w:type="spellStart"/>
-            <w:r>
-              <w:t>dauer</w:t>
-            </w:r>
-            <w:proofErr w:type="spellEnd"/>
-            <w:r>
-              <w:t xml:space="preserve"> der cd </w:t>
+              <w:t xml:space="preserve">Gesamt dauer der cd </w:t>
             </w:r>
           </w:p>
         </w:tc>
@@ -929,11 +809,9 @@
             <w:tcW w:w="3071" w:type="dxa"/>
           </w:tcPr>
           <w:p>
-            <w:proofErr w:type="spellStart"/>
             <w:r>
               <w:t>RegionID</w:t>
             </w:r>
-            <w:proofErr w:type="spellEnd"/>
           </w:p>
         </w:tc>
         <w:tc>
@@ -951,20 +829,15 @@
     <w:p/>
     <w:p>
       <w:r>
-        <w:t xml:space="preserve">Spiel : </w:t>
+        <w:t>Spiel : IArtikel</w:t>
       </w:r>
-      <w:proofErr w:type="spellStart"/>
-      <w:r>
-        <w:t>IArtikel</w:t>
-      </w:r>
-      <w:proofErr w:type="spellEnd"/>
     </w:p>
     <w:p/>
     <w:tbl>
       <w:tblPr>
-        <w:tblStyle w:val="Tabellenraster"/>
+        <w:tblStyle w:val="Tabellengitternetz"/>
         <w:tblW w:w="0" w:type="auto"/>
-        <w:tblLook w:val="04A0" w:firstRow="1" w:lastRow="0" w:firstColumn="1" w:lastColumn="0" w:noHBand="0" w:noVBand="1"/>
+        <w:tblLook w:val="04A0"/>
       </w:tblPr>
       <w:tblGrid>
         <w:gridCol w:w="3070"/>
@@ -1009,23 +882,19 @@
             <w:tcW w:w="3070" w:type="dxa"/>
           </w:tcPr>
           <w:p>
-            <w:proofErr w:type="spellStart"/>
             <w:r>
               <w:t>Int</w:t>
             </w:r>
-            <w:proofErr w:type="spellEnd"/>
-          </w:p>
-        </w:tc>
-        <w:tc>
-          <w:tcPr>
-            <w:tcW w:w="3071" w:type="dxa"/>
-          </w:tcPr>
-          <w:p>
-            <w:proofErr w:type="spellStart"/>
+          </w:p>
+        </w:tc>
+        <w:tc>
+          <w:tcPr>
+            <w:tcW w:w="3071" w:type="dxa"/>
+          </w:tcPr>
+          <w:p>
             <w:r>
               <w:t>internID</w:t>
             </w:r>
-            <w:proofErr w:type="spellEnd"/>
           </w:p>
         </w:tc>
         <w:tc>
@@ -1055,36 +924,18 @@
             <w:tcW w:w="3071" w:type="dxa"/>
           </w:tcPr>
           <w:p>
-            <w:proofErr w:type="spellStart"/>
             <w:r>
               <w:t>genre</w:t>
             </w:r>
-            <w:proofErr w:type="spellEnd"/>
-          </w:p>
-        </w:tc>
-        <w:tc>
-          <w:tcPr>
-            <w:tcW w:w="3071" w:type="dxa"/>
-          </w:tcPr>
-          <w:p>
-            <w:r>
-              <w:t>Action/</w:t>
-            </w:r>
-            <w:proofErr w:type="spellStart"/>
-            <w:r>
-              <w:t>rpg</w:t>
-            </w:r>
-            <w:proofErr w:type="spellEnd"/>
-            <w:r>
-              <w:t xml:space="preserve"> </w:t>
-            </w:r>
-            <w:proofErr w:type="spellStart"/>
-            <w:r>
-              <w:t>etc</w:t>
-            </w:r>
-            <w:proofErr w:type="spellEnd"/>
-            <w:r>
-              <w:t xml:space="preserve"> </w:t>
+          </w:p>
+        </w:tc>
+        <w:tc>
+          <w:tcPr>
+            <w:tcW w:w="3071" w:type="dxa"/>
+          </w:tcPr>
+          <w:p>
+            <w:r>
+              <w:t xml:space="preserve">Action/rpg etc </w:t>
             </w:r>
           </w:p>
         </w:tc>
@@ -1116,43 +967,20 @@
           </w:tcPr>
           <w:p>
             <w:r>
-              <w:t>Deutsch/</w:t>
-            </w:r>
-            <w:proofErr w:type="spellStart"/>
-            <w:r>
-              <w:t>english</w:t>
-            </w:r>
-            <w:proofErr w:type="spellEnd"/>
-            <w:r>
-              <w:t>/</w:t>
-            </w:r>
-            <w:proofErr w:type="spellStart"/>
-            <w:r>
-              <w:t>russich</w:t>
-            </w:r>
-            <w:proofErr w:type="spellEnd"/>
-            <w:r>
-              <w:t xml:space="preserve"> </w:t>
-            </w:r>
-            <w:proofErr w:type="spellStart"/>
-            <w:r>
-              <w:t>etc</w:t>
-            </w:r>
-            <w:proofErr w:type="spellEnd"/>
-          </w:p>
-        </w:tc>
-      </w:tr>
-      <w:tr>
-        <w:tc>
-          <w:tcPr>
-            <w:tcW w:w="3070" w:type="dxa"/>
-          </w:tcPr>
-          <w:p>
-            <w:proofErr w:type="spellStart"/>
+              <w:t>Deutsch/english/russich etc</w:t>
+            </w:r>
+          </w:p>
+        </w:tc>
+      </w:tr>
+      <w:tr>
+        <w:tc>
+          <w:tcPr>
+            <w:tcW w:w="3070" w:type="dxa"/>
+          </w:tcPr>
+          <w:p>
             <w:r>
               <w:t>Int</w:t>
             </w:r>
-            <w:proofErr w:type="spellEnd"/>
           </w:p>
         </w:tc>
         <w:tc>
@@ -1171,15 +999,7 @@
           </w:tcPr>
           <w:p>
             <w:r>
-              <w:t xml:space="preserve">Anzahl der enthaltenen </w:t>
-            </w:r>
-            <w:proofErr w:type="spellStart"/>
-            <w:r>
-              <w:t>cds</w:t>
-            </w:r>
-            <w:proofErr w:type="spellEnd"/>
-            <w:r>
-              <w:t xml:space="preserve"> </w:t>
+              <w:t xml:space="preserve">Anzahl der enthaltenen cds </w:t>
             </w:r>
           </w:p>
         </w:tc>
@@ -1223,47 +1043,30 @@
             <w:tcW w:w="3071" w:type="dxa"/>
           </w:tcPr>
           <w:p>
-            <w:proofErr w:type="spellStart"/>
             <w:r>
               <w:t>Release_date</w:t>
             </w:r>
-            <w:proofErr w:type="spellEnd"/>
-          </w:p>
-        </w:tc>
-        <w:tc>
-          <w:tcPr>
-            <w:tcW w:w="3071" w:type="dxa"/>
-          </w:tcPr>
-          <w:p>
-            <w:proofErr w:type="spellStart"/>
-            <w:r>
-              <w:t>Erscheinungs</w:t>
-            </w:r>
-            <w:proofErr w:type="spellEnd"/>
-            <w:r>
-              <w:t xml:space="preserve"> </w:t>
-            </w:r>
-            <w:proofErr w:type="spellStart"/>
-            <w:r>
-              <w:t>datum</w:t>
-            </w:r>
-            <w:proofErr w:type="spellEnd"/>
-          </w:p>
-        </w:tc>
-      </w:tr>
-      <w:tr>
-        <w:tc>
-          <w:tcPr>
-            <w:tcW w:w="3070" w:type="dxa"/>
-          </w:tcPr>
-          <w:p>
-            <w:proofErr w:type="spellStart"/>
-            <w:r>
-              <w:t>float</w:t>
-            </w:r>
-            <w:proofErr w:type="spellEnd"/>
-            <w:r>
-              <w:t>[]</w:t>
+          </w:p>
+        </w:tc>
+        <w:tc>
+          <w:tcPr>
+            <w:tcW w:w="3071" w:type="dxa"/>
+          </w:tcPr>
+          <w:p>
+            <w:r>
+              <w:t>Erscheinungs datum</w:t>
+            </w:r>
+          </w:p>
+        </w:tc>
+      </w:tr>
+      <w:tr>
+        <w:tc>
+          <w:tcPr>
+            <w:tcW w:w="3070" w:type="dxa"/>
+          </w:tcPr>
+          <w:p>
+            <w:r>
+              <w:t>float[]</w:t>
             </w:r>
           </w:p>
         </w:tc>
@@ -1300,26 +1103,19 @@
             <w:tcW w:w="3071" w:type="dxa"/>
           </w:tcPr>
           <w:p>
-            <w:proofErr w:type="spellStart"/>
             <w:r>
               <w:t>subtitles</w:t>
             </w:r>
-            <w:proofErr w:type="spellEnd"/>
-          </w:p>
-        </w:tc>
-        <w:tc>
-          <w:tcPr>
-            <w:tcW w:w="3071" w:type="dxa"/>
-          </w:tcPr>
-          <w:p>
-            <w:r>
-              <w:t xml:space="preserve">Bildschirmtext </w:t>
-            </w:r>
-            <w:proofErr w:type="spellStart"/>
-            <w:r>
-              <w:t>sprache</w:t>
-            </w:r>
-            <w:proofErr w:type="spellEnd"/>
+          </w:p>
+        </w:tc>
+        <w:tc>
+          <w:tcPr>
+            <w:tcW w:w="3071" w:type="dxa"/>
+          </w:tcPr>
+          <w:p>
+            <w:r>
+              <w:t>Bildschirmtext sprache</w:t>
+            </w:r>
           </w:p>
         </w:tc>
       </w:tr>
@@ -1339,11 +1135,9 @@
             <w:tcW w:w="3071" w:type="dxa"/>
           </w:tcPr>
           <w:p>
-            <w:proofErr w:type="spellStart"/>
             <w:r>
               <w:t>anleitung</w:t>
             </w:r>
-            <w:proofErr w:type="spellEnd"/>
           </w:p>
         </w:tc>
         <w:tc>
@@ -1369,26 +1163,19 @@
             <w:tcW w:w="3071" w:type="dxa"/>
           </w:tcPr>
           <w:p>
-            <w:proofErr w:type="spellStart"/>
             <w:r>
               <w:t>Age_allowance</w:t>
             </w:r>
-            <w:proofErr w:type="spellEnd"/>
-          </w:p>
-        </w:tc>
-        <w:tc>
-          <w:tcPr>
-            <w:tcW w:w="3071" w:type="dxa"/>
-          </w:tcPr>
-          <w:p>
-            <w:r>
-              <w:t xml:space="preserve">Alters </w:t>
-            </w:r>
-            <w:proofErr w:type="spellStart"/>
-            <w:r>
-              <w:t>freigabe</w:t>
-            </w:r>
-            <w:proofErr w:type="spellEnd"/>
+          </w:p>
+        </w:tc>
+        <w:tc>
+          <w:tcPr>
+            <w:tcW w:w="3071" w:type="dxa"/>
+          </w:tcPr>
+          <w:p>
+            <w:r>
+              <w:t>Alters freigabe</w:t>
+            </w:r>
           </w:p>
         </w:tc>
       </w:tr>
@@ -1409,42 +1196,19 @@
             <w:tcW w:w="3071" w:type="dxa"/>
           </w:tcPr>
           <w:p>
-            <w:proofErr w:type="spellStart"/>
             <w:r>
               <w:t>publisher</w:t>
             </w:r>
-            <w:proofErr w:type="spellEnd"/>
-          </w:p>
-        </w:tc>
-        <w:tc>
-          <w:tcPr>
-            <w:tcW w:w="3071" w:type="dxa"/>
-          </w:tcPr>
-          <w:p>
-            <w:r>
-              <w:t xml:space="preserve">Hersteller </w:t>
-            </w:r>
-            <w:proofErr w:type="spellStart"/>
-            <w:r>
-              <w:t>z.b.</w:t>
-            </w:r>
-            <w:proofErr w:type="spellEnd"/>
-            <w:r>
-              <w:t xml:space="preserve"> </w:t>
-            </w:r>
-            <w:proofErr w:type="spellStart"/>
-            <w:r>
-              <w:t>square</w:t>
-            </w:r>
-            <w:proofErr w:type="spellEnd"/>
-            <w:r>
-              <w:t xml:space="preserve"> </w:t>
-            </w:r>
-            <w:proofErr w:type="spellStart"/>
-            <w:r>
-              <w:t>unix</w:t>
-            </w:r>
-            <w:proofErr w:type="spellEnd"/>
+          </w:p>
+        </w:tc>
+        <w:tc>
+          <w:tcPr>
+            <w:tcW w:w="3071" w:type="dxa"/>
+          </w:tcPr>
+          <w:p>
+            <w:r>
+              <w:t>Hersteller z.b. square unix</w:t>
+            </w:r>
           </w:p>
         </w:tc>
       </w:tr>
@@ -1452,20 +1216,15 @@
     <w:p/>
     <w:p>
       <w:r>
-        <w:t xml:space="preserve">Büroartikel : </w:t>
+        <w:t>Büroartikel : IArtikel</w:t>
       </w:r>
-      <w:proofErr w:type="spellStart"/>
-      <w:r>
-        <w:t>IArtikel</w:t>
-      </w:r>
-      <w:proofErr w:type="spellEnd"/>
     </w:p>
     <w:p/>
     <w:tbl>
       <w:tblPr>
-        <w:tblStyle w:val="Tabellenraster"/>
+        <w:tblStyle w:val="Tabellengitternetz"/>
         <w:tblW w:w="0" w:type="auto"/>
-        <w:tblLook w:val="04A0" w:firstRow="1" w:lastRow="0" w:firstColumn="1" w:lastColumn="0" w:noHBand="0" w:noVBand="1"/>
+        <w:tblLook w:val="04A0"/>
       </w:tblPr>
       <w:tblGrid>
         <w:gridCol w:w="3070"/>
@@ -1554,9 +1313,9 @@
     <w:p/>
     <w:tbl>
       <w:tblPr>
-        <w:tblStyle w:val="Tabellenraster"/>
+        <w:tblStyle w:val="Tabellengitternetz"/>
         <w:tblW w:w="0" w:type="auto"/>
-        <w:tblLook w:val="04A0" w:firstRow="1" w:lastRow="0" w:firstColumn="1" w:lastColumn="0" w:noHBand="0" w:noVBand="1"/>
+        <w:tblLook w:val="04A0"/>
       </w:tblPr>
       <w:tblGrid>
         <w:gridCol w:w="3070"/>
@@ -1610,23 +1369,19 @@
             <w:tcW w:w="3070" w:type="dxa"/>
           </w:tcPr>
           <w:p>
-            <w:proofErr w:type="spellStart"/>
             <w:r>
               <w:t>Int</w:t>
             </w:r>
-            <w:proofErr w:type="spellEnd"/>
-          </w:p>
-        </w:tc>
-        <w:tc>
-          <w:tcPr>
-            <w:tcW w:w="3071" w:type="dxa"/>
-          </w:tcPr>
-          <w:p>
-            <w:proofErr w:type="spellStart"/>
+          </w:p>
+        </w:tc>
+        <w:tc>
+          <w:tcPr>
+            <w:tcW w:w="3071" w:type="dxa"/>
+          </w:tcPr>
+          <w:p>
             <w:r>
               <w:t>internID</w:t>
             </w:r>
-            <w:proofErr w:type="spellEnd"/>
           </w:p>
         </w:tc>
         <w:tc>
@@ -1696,11 +1451,9 @@
             <w:tcW w:w="3071" w:type="dxa"/>
           </w:tcPr>
           <w:p>
-            <w:proofErr w:type="spellStart"/>
             <w:r>
               <w:t>Lastname</w:t>
             </w:r>
-            <w:proofErr w:type="spellEnd"/>
           </w:p>
         </w:tc>
         <w:tc>
@@ -1734,11 +1487,9 @@
             <w:tcW w:w="3071" w:type="dxa"/>
           </w:tcPr>
           <w:p>
-            <w:proofErr w:type="spellStart"/>
             <w:r>
               <w:t>Shippingaddress</w:t>
             </w:r>
-            <w:proofErr w:type="spellEnd"/>
           </w:p>
         </w:tc>
         <w:tc>
@@ -1772,11 +1523,9 @@
             <w:tcW w:w="3071" w:type="dxa"/>
           </w:tcPr>
           <w:p>
-            <w:proofErr w:type="spellStart"/>
             <w:r>
               <w:t>Billingaddress</w:t>
             </w:r>
-            <w:proofErr w:type="spellEnd"/>
           </w:p>
         </w:tc>
         <w:tc>
@@ -1870,7 +1619,6 @@
             <w:tcW w:w="3071" w:type="dxa"/>
           </w:tcPr>
           <w:p>
-            <w:proofErr w:type="spellStart"/>
             <w:r>
               <w:t>Teleph</w:t>
             </w:r>
@@ -1880,7 +1628,6 @@
             <w:r>
               <w:t>e</w:t>
             </w:r>
-            <w:proofErr w:type="spellEnd"/>
           </w:p>
         </w:tc>
         <w:tc>
@@ -1929,9 +1676,9 @@
     </w:p>
     <w:tbl>
       <w:tblPr>
-        <w:tblStyle w:val="Tabellenraster"/>
+        <w:tblStyle w:val="Tabellengitternetz"/>
         <w:tblW w:w="0" w:type="auto"/>
-        <w:tblLook w:val="04A0" w:firstRow="1" w:lastRow="0" w:firstColumn="1" w:lastColumn="0" w:noHBand="0" w:noVBand="1"/>
+        <w:tblLook w:val="04A0"/>
       </w:tblPr>
       <w:tblGrid>
         <w:gridCol w:w="3071"/>
@@ -1976,26 +1723,22 @@
             <w:tcW w:w="3071" w:type="dxa"/>
           </w:tcPr>
           <w:p>
-            <w:proofErr w:type="spellStart"/>
             <w:r>
               <w:t>Float</w:t>
             </w:r>
-            <w:proofErr w:type="spellEnd"/>
-          </w:p>
-        </w:tc>
-        <w:tc>
-          <w:tcPr>
-            <w:tcW w:w="3071" w:type="dxa"/>
-          </w:tcPr>
-          <w:p>
-            <w:proofErr w:type="spellStart"/>
+          </w:p>
+        </w:tc>
+        <w:tc>
+          <w:tcPr>
+            <w:tcW w:w="3071" w:type="dxa"/>
+          </w:tcPr>
+          <w:p>
             <w:r>
               <w:t>Start</w:t>
             </w:r>
             <w:r>
               <w:t>Saleprice</w:t>
             </w:r>
-            <w:proofErr w:type="spellEnd"/>
           </w:p>
         </w:tc>
         <w:tc>
@@ -2015,35 +1758,29 @@
             <w:tcW w:w="3071" w:type="dxa"/>
           </w:tcPr>
           <w:p>
-            <w:proofErr w:type="spellStart"/>
             <w:r>
               <w:t>Float</w:t>
             </w:r>
-            <w:proofErr w:type="spellEnd"/>
-          </w:p>
-        </w:tc>
-        <w:tc>
-          <w:tcPr>
-            <w:tcW w:w="3071" w:type="dxa"/>
-          </w:tcPr>
-          <w:p>
-            <w:proofErr w:type="spellStart"/>
+          </w:p>
+        </w:tc>
+        <w:tc>
+          <w:tcPr>
+            <w:tcW w:w="3071" w:type="dxa"/>
+          </w:tcPr>
+          <w:p>
             <w:r>
               <w:t>BuyNowPrice</w:t>
             </w:r>
-            <w:proofErr w:type="spellEnd"/>
-          </w:p>
-        </w:tc>
-        <w:tc>
-          <w:tcPr>
-            <w:tcW w:w="3071" w:type="dxa"/>
-          </w:tcPr>
-          <w:p>
-            <w:proofErr w:type="spellStart"/>
+          </w:p>
+        </w:tc>
+        <w:tc>
+          <w:tcPr>
+            <w:tcW w:w="3071" w:type="dxa"/>
+          </w:tcPr>
+          <w:p>
             <w:r>
               <w:t>SofortKauf</w:t>
             </w:r>
-            <w:proofErr w:type="spellEnd"/>
           </w:p>
         </w:tc>
       </w:tr>
@@ -2074,15 +1811,7 @@
           </w:tcPr>
           <w:p>
             <w:r>
-              <w:t xml:space="preserve">Datum in welches das </w:t>
-            </w:r>
-            <w:proofErr w:type="spellStart"/>
-            <w:r>
-              <w:t>angebot</w:t>
-            </w:r>
-            <w:proofErr w:type="spellEnd"/>
-            <w:r>
-              <w:t xml:space="preserve"> erstellt wurde</w:t>
+              <w:t>Datum in welches das angebot erstellt wurde</w:t>
             </w:r>
           </w:p>
         </w:tc>
@@ -2114,71 +1843,7 @@
           </w:tcPr>
           <w:p>
             <w:r>
-              <w:t xml:space="preserve">Sollte kein end </w:t>
-            </w:r>
-            <w:proofErr w:type="spellStart"/>
-            <w:r>
-              <w:t>datum</w:t>
-            </w:r>
-            <w:proofErr w:type="spellEnd"/>
-            <w:r>
-              <w:t xml:space="preserve"> gegeben sein handelt es sich um ein </w:t>
-            </w:r>
-            <w:proofErr w:type="spellStart"/>
-            <w:r>
-              <w:t>dauer</w:t>
-            </w:r>
-            <w:proofErr w:type="spellEnd"/>
-            <w:r>
-              <w:t xml:space="preserve"> </w:t>
-            </w:r>
-            <w:proofErr w:type="spellStart"/>
-            <w:r>
-              <w:t>angebot</w:t>
-            </w:r>
-            <w:proofErr w:type="spellEnd"/>
-            <w:r>
-              <w:t xml:space="preserve"> ansonsten um eine </w:t>
-            </w:r>
-            <w:proofErr w:type="spellStart"/>
-            <w:r>
-              <w:t>aktion</w:t>
-            </w:r>
-            <w:proofErr w:type="spellEnd"/>
-            <w:r>
-              <w:t xml:space="preserve"> (</w:t>
-            </w:r>
-            <w:proofErr w:type="spellStart"/>
-            <w:r>
-              <w:t>sonder</w:t>
-            </w:r>
-            <w:proofErr w:type="spellEnd"/>
-            <w:r>
-              <w:t xml:space="preserve"> </w:t>
-            </w:r>
-            <w:proofErr w:type="spellStart"/>
-            <w:r>
-              <w:t>angebot</w:t>
-            </w:r>
-            <w:proofErr w:type="spellEnd"/>
-            <w:r>
-              <w:t xml:space="preserve"> oder ein (</w:t>
-            </w:r>
-            <w:proofErr w:type="spellStart"/>
-            <w:r>
-              <w:t>z.b.</w:t>
-            </w:r>
-            <w:proofErr w:type="spellEnd"/>
-            <w:r>
-              <w:t xml:space="preserve">) 1€ </w:t>
-            </w:r>
-            <w:proofErr w:type="spellStart"/>
-            <w:r>
-              <w:t>aktion</w:t>
-            </w:r>
-            <w:proofErr w:type="spellEnd"/>
-            <w:r>
-              <w:t>)</w:t>
+              <w:t>Sollte kein end datum gegeben sein handelt es sich um ein dauer angebot ansonsten um eine aktion (sonder angebot oder ein (z.b.) 1€ aktion)</w:t>
             </w:r>
           </w:p>
         </w:tc>
@@ -2199,28 +1864,18 @@
             <w:tcW w:w="3071" w:type="dxa"/>
           </w:tcPr>
           <w:p>
-            <w:proofErr w:type="spellStart"/>
             <w:r>
               <w:t>Product</w:t>
             </w:r>
-            <w:proofErr w:type="spellEnd"/>
-          </w:p>
-        </w:tc>
-        <w:tc>
-          <w:tcPr>
-            <w:tcW w:w="3071" w:type="dxa"/>
-          </w:tcPr>
-          <w:p>
-            <w:r>
-              <w:t xml:space="preserve">Angebotes </w:t>
-            </w:r>
-            <w:proofErr w:type="spellStart"/>
-            <w:r>
-              <w:t>produkt</w:t>
-            </w:r>
-            <w:proofErr w:type="spellEnd"/>
-            <w:r>
-              <w:t xml:space="preserve"> (FK)</w:t>
+          </w:p>
+        </w:tc>
+        <w:tc>
+          <w:tcPr>
+            <w:tcW w:w="3071" w:type="dxa"/>
+          </w:tcPr>
+          <w:p>
+            <w:r>
+              <w:t>Angebotes produkt (FK)</w:t>
             </w:r>
           </w:p>
         </w:tc>
@@ -2241,39 +1896,19 @@
             <w:tcW w:w="3071" w:type="dxa"/>
           </w:tcPr>
           <w:p>
-            <w:proofErr w:type="spellStart"/>
             <w:r>
               <w:t>auctionshouse</w:t>
             </w:r>
-            <w:proofErr w:type="spellEnd"/>
-          </w:p>
-        </w:tc>
-        <w:tc>
-          <w:tcPr>
-            <w:tcW w:w="3071" w:type="dxa"/>
-          </w:tcPr>
-          <w:p>
-            <w:proofErr w:type="spellStart"/>
-            <w:r>
-              <w:t>z.b.</w:t>
-            </w:r>
-            <w:proofErr w:type="spellEnd"/>
-            <w:r>
-              <w:t xml:space="preserve"> </w:t>
-            </w:r>
-            <w:proofErr w:type="spellStart"/>
-            <w:r>
-              <w:t>ebay,amazon</w:t>
-            </w:r>
-            <w:proofErr w:type="spellEnd"/>
-            <w:r>
-              <w:t xml:space="preserve"> </w:t>
-            </w:r>
-            <w:proofErr w:type="spellStart"/>
-            <w:r>
-              <w:t>etc</w:t>
-            </w:r>
-            <w:proofErr w:type="spellEnd"/>
+          </w:p>
+        </w:tc>
+        <w:tc>
+          <w:tcPr>
+            <w:tcW w:w="3071" w:type="dxa"/>
+          </w:tcPr>
+          <w:p>
+            <w:r>
+              <w:t>z.b. ebay,amazon etc</w:t>
+            </w:r>
           </w:p>
         </w:tc>
       </w:tr>
@@ -2304,41 +1939,23 @@
           </w:tcPr>
           <w:p>
             <w:r>
-              <w:t xml:space="preserve">URL zum </w:t>
-            </w:r>
-            <w:proofErr w:type="spellStart"/>
-            <w:r>
-              <w:t>angebot</w:t>
-            </w:r>
-            <w:proofErr w:type="spellEnd"/>
-            <w:r>
-              <w:t xml:space="preserve"> beim </w:t>
-            </w:r>
-            <w:proofErr w:type="spellStart"/>
-            <w:r>
-              <w:t>aktions</w:t>
-            </w:r>
-            <w:proofErr w:type="spellEnd"/>
-            <w:r>
-              <w:t xml:space="preserve"> haus</w:t>
-            </w:r>
-          </w:p>
-        </w:tc>
-      </w:tr>
-      <w:tr>
-        <w:tc>
-          <w:tcPr>
-            <w:tcW w:w="3071" w:type="dxa"/>
-          </w:tcPr>
-          <w:p>
-            <w:proofErr w:type="spellStart"/>
+              <w:t>URL zum angebot beim aktions haus</w:t>
+            </w:r>
+          </w:p>
+        </w:tc>
+      </w:tr>
+      <w:tr>
+        <w:tc>
+          <w:tcPr>
+            <w:tcW w:w="3071" w:type="dxa"/>
+          </w:tcPr>
+          <w:p>
             <w:r>
               <w:t>E</w:t>
             </w:r>
             <w:r>
               <w:t>num</w:t>
             </w:r>
-            <w:proofErr w:type="spellEnd"/>
           </w:p>
         </w:tc>
         <w:tc>
@@ -2359,10 +1976,16 @@
             <w:r>
               <w:t>Offen</w:t>
             </w:r>
+            <w:r>
+              <w:t xml:space="preserve"> (0)</w:t>
+            </w:r>
           </w:p>
           <w:p>
             <w:r>
               <w:t>Gekauft</w:t>
+            </w:r>
+            <w:r>
+              <w:t xml:space="preserve">  (1)</w:t>
             </w:r>
           </w:p>
           <w:p>
@@ -2371,32 +1994,31 @@
             </w:r>
             <w:bookmarkStart w:id="0" w:name="_GoBack"/>
             <w:bookmarkEnd w:id="0"/>
-          </w:p>
-        </w:tc>
-      </w:tr>
-      <w:tr>
-        <w:tc>
-          <w:tcPr>
-            <w:tcW w:w="3071" w:type="dxa"/>
-          </w:tcPr>
-          <w:p>
-            <w:proofErr w:type="spellStart"/>
+            <w:r>
+              <w:t xml:space="preserve"> (2)</w:t>
+            </w:r>
+          </w:p>
+        </w:tc>
+      </w:tr>
+      <w:tr>
+        <w:tc>
+          <w:tcPr>
+            <w:tcW w:w="3071" w:type="dxa"/>
+          </w:tcPr>
+          <w:p>
             <w:r>
               <w:t>Int</w:t>
             </w:r>
-            <w:proofErr w:type="spellEnd"/>
-          </w:p>
-        </w:tc>
-        <w:tc>
-          <w:tcPr>
-            <w:tcW w:w="3071" w:type="dxa"/>
-          </w:tcPr>
-          <w:p>
-            <w:proofErr w:type="spellStart"/>
+          </w:p>
+        </w:tc>
+        <w:tc>
+          <w:tcPr>
+            <w:tcW w:w="3071" w:type="dxa"/>
+          </w:tcPr>
+          <w:p>
             <w:r>
               <w:t>creatorID</w:t>
             </w:r>
-            <w:proofErr w:type="spellEnd"/>
           </w:p>
         </w:tc>
         <w:tc>
@@ -2419,9 +2041,9 @@
     </w:p>
     <w:tbl>
       <w:tblPr>
-        <w:tblStyle w:val="Tabellenraster"/>
+        <w:tblStyle w:val="Tabellengitternetz"/>
         <w:tblW w:w="0" w:type="auto"/>
-        <w:tblLook w:val="04A0" w:firstRow="1" w:lastRow="0" w:firstColumn="1" w:lastColumn="0" w:noHBand="0" w:noVBand="1"/>
+        <w:tblLook w:val="04A0"/>
       </w:tblPr>
       <w:tblGrid>
         <w:gridCol w:w="3070"/>
@@ -2466,11 +2088,9 @@
             <w:tcW w:w="3070" w:type="dxa"/>
           </w:tcPr>
           <w:p>
-            <w:proofErr w:type="spellStart"/>
             <w:r>
               <w:t>Int</w:t>
             </w:r>
-            <w:proofErr w:type="spellEnd"/>
           </w:p>
         </w:tc>
         <w:tc>
@@ -2510,26 +2130,19 @@
             <w:tcW w:w="3071" w:type="dxa"/>
           </w:tcPr>
           <w:p>
-            <w:proofErr w:type="spellStart"/>
             <w:r>
               <w:t>Buyer</w:t>
             </w:r>
-            <w:proofErr w:type="spellEnd"/>
-          </w:p>
-        </w:tc>
-        <w:tc>
-          <w:tcPr>
-            <w:tcW w:w="3071" w:type="dxa"/>
-          </w:tcPr>
-          <w:p>
-            <w:r>
-              <w:t xml:space="preserve">Käufer des </w:t>
-            </w:r>
-            <w:proofErr w:type="spellStart"/>
-            <w:r>
-              <w:t>angebots</w:t>
-            </w:r>
-            <w:proofErr w:type="spellEnd"/>
+          </w:p>
+        </w:tc>
+        <w:tc>
+          <w:tcPr>
+            <w:tcW w:w="3071" w:type="dxa"/>
+          </w:tcPr>
+          <w:p>
+            <w:r>
+              <w:t>Käufer des angebots</w:t>
+            </w:r>
           </w:p>
         </w:tc>
       </w:tr>
@@ -2566,27 +2179,20 @@
           </w:tcPr>
           <w:p>
             <w:r>
-              <w:t xml:space="preserve">Liste der eingekauften </w:t>
-            </w:r>
-            <w:proofErr w:type="spellStart"/>
-            <w:r>
-              <w:t>produkte</w:t>
-            </w:r>
-            <w:proofErr w:type="spellEnd"/>
-          </w:p>
-        </w:tc>
-      </w:tr>
-      <w:tr>
-        <w:tc>
-          <w:tcPr>
-            <w:tcW w:w="3070" w:type="dxa"/>
-          </w:tcPr>
-          <w:p>
-            <w:proofErr w:type="spellStart"/>
+              <w:t>Liste der eingekauften produkte</w:t>
+            </w:r>
+          </w:p>
+        </w:tc>
+      </w:tr>
+      <w:tr>
+        <w:tc>
+          <w:tcPr>
+            <w:tcW w:w="3070" w:type="dxa"/>
+          </w:tcPr>
+          <w:p>
             <w:r>
               <w:t>Float</w:t>
             </w:r>
-            <w:proofErr w:type="spellEnd"/>
           </w:p>
         </w:tc>
         <w:tc>
@@ -2616,23 +2222,19 @@
             <w:tcW w:w="3070" w:type="dxa"/>
           </w:tcPr>
           <w:p>
-            <w:proofErr w:type="spellStart"/>
             <w:r>
               <w:t>Bool</w:t>
             </w:r>
-            <w:proofErr w:type="spellEnd"/>
-          </w:p>
-        </w:tc>
-        <w:tc>
-          <w:tcPr>
-            <w:tcW w:w="3071" w:type="dxa"/>
-          </w:tcPr>
-          <w:p>
-            <w:proofErr w:type="spellStart"/>
+          </w:p>
+        </w:tc>
+        <w:tc>
+          <w:tcPr>
+            <w:tcW w:w="3071" w:type="dxa"/>
+          </w:tcPr>
+          <w:p>
             <w:r>
               <w:t>paid</w:t>
             </w:r>
-            <w:proofErr w:type="spellEnd"/>
           </w:p>
         </w:tc>
         <w:tc>
@@ -2684,23 +2286,19 @@
             <w:tcW w:w="3070" w:type="dxa"/>
           </w:tcPr>
           <w:p>
-            <w:proofErr w:type="spellStart"/>
             <w:r>
               <w:t>Bool</w:t>
             </w:r>
-            <w:proofErr w:type="spellEnd"/>
-          </w:p>
-        </w:tc>
-        <w:tc>
-          <w:tcPr>
-            <w:tcW w:w="3071" w:type="dxa"/>
-          </w:tcPr>
-          <w:p>
-            <w:proofErr w:type="spellStart"/>
+          </w:p>
+        </w:tc>
+        <w:tc>
+          <w:tcPr>
+            <w:tcW w:w="3071" w:type="dxa"/>
+          </w:tcPr>
+          <w:p>
             <w:r>
               <w:t>IsShipped</w:t>
             </w:r>
-            <w:proofErr w:type="spellEnd"/>
           </w:p>
         </w:tc>
         <w:tc>
@@ -2713,25 +2311,19 @@
             </w:r>
           </w:p>
           <w:p>
-            <w:proofErr w:type="spellStart"/>
             <w:r>
               <w:lastRenderedPageBreak/>
-              <w:t>False</w:t>
-            </w:r>
-            <w:proofErr w:type="spellEnd"/>
-            <w:r>
-              <w:t>: Offen</w:t>
-            </w:r>
-          </w:p>
-        </w:tc>
-      </w:tr>
-      <w:tr>
-        <w:tc>
-          <w:tcPr>
-            <w:tcW w:w="3070" w:type="dxa"/>
-          </w:tcPr>
-          <w:p>
-            <w:proofErr w:type="spellStart"/>
+              <w:t>False: Offen</w:t>
+            </w:r>
+          </w:p>
+        </w:tc>
+      </w:tr>
+      <w:tr>
+        <w:tc>
+          <w:tcPr>
+            <w:tcW w:w="3070" w:type="dxa"/>
+          </w:tcPr>
+          <w:p>
             <w:r>
               <w:lastRenderedPageBreak/>
               <w:t>B</w:t>
@@ -2739,19 +2331,16 @@
             <w:r>
               <w:t>ool</w:t>
             </w:r>
-            <w:proofErr w:type="spellEnd"/>
-          </w:p>
-        </w:tc>
-        <w:tc>
-          <w:tcPr>
-            <w:tcW w:w="3071" w:type="dxa"/>
-          </w:tcPr>
-          <w:p>
-            <w:proofErr w:type="spellStart"/>
+          </w:p>
+        </w:tc>
+        <w:tc>
+          <w:tcPr>
+            <w:tcW w:w="3071" w:type="dxa"/>
+          </w:tcPr>
+          <w:p>
             <w:r>
               <w:t>IsPaid</w:t>
             </w:r>
-            <w:proofErr w:type="spellEnd"/>
           </w:p>
         </w:tc>
         <w:tc>
@@ -2764,43 +2353,34 @@
             </w:r>
           </w:p>
           <w:p>
-            <w:proofErr w:type="spellStart"/>
-            <w:r>
-              <w:t>False</w:t>
-            </w:r>
-            <w:proofErr w:type="spellEnd"/>
-            <w:r>
-              <w:t>: offen</w:t>
-            </w:r>
-          </w:p>
-        </w:tc>
-      </w:tr>
-      <w:tr>
-        <w:tc>
-          <w:tcPr>
-            <w:tcW w:w="3070" w:type="dxa"/>
-          </w:tcPr>
-          <w:p>
-            <w:proofErr w:type="spellStart"/>
+            <w:r>
+              <w:t>False: offen</w:t>
+            </w:r>
+          </w:p>
+        </w:tc>
+      </w:tr>
+      <w:tr>
+        <w:tc>
+          <w:tcPr>
+            <w:tcW w:w="3070" w:type="dxa"/>
+          </w:tcPr>
+          <w:p>
             <w:r>
               <w:t>F</w:t>
             </w:r>
             <w:r>
               <w:t>loat</w:t>
             </w:r>
-            <w:proofErr w:type="spellEnd"/>
-          </w:p>
-        </w:tc>
-        <w:tc>
-          <w:tcPr>
-            <w:tcW w:w="3071" w:type="dxa"/>
-          </w:tcPr>
-          <w:p>
-            <w:proofErr w:type="spellStart"/>
+          </w:p>
+        </w:tc>
+        <w:tc>
+          <w:tcPr>
+            <w:tcW w:w="3071" w:type="dxa"/>
+          </w:tcPr>
+          <w:p>
             <w:r>
               <w:t>shippingcost</w:t>
             </w:r>
-            <w:proofErr w:type="spellEnd"/>
           </w:p>
         </w:tc>
         <w:tc>
@@ -2827,9 +2407,9 @@
     </w:p>
     <w:tbl>
       <w:tblPr>
-        <w:tblStyle w:val="Tabellenraster"/>
+        <w:tblStyle w:val="Tabellengitternetz"/>
         <w:tblW w:w="0" w:type="auto"/>
-        <w:tblLook w:val="04A0" w:firstRow="1" w:lastRow="0" w:firstColumn="1" w:lastColumn="0" w:noHBand="0" w:noVBand="1"/>
+        <w:tblLook w:val="04A0"/>
       </w:tblPr>
       <w:tblGrid>
         <w:gridCol w:w="3070"/>
@@ -2874,11 +2454,9 @@
             <w:tcW w:w="3070" w:type="dxa"/>
           </w:tcPr>
           <w:p>
-            <w:proofErr w:type="spellStart"/>
             <w:r>
               <w:t>Int</w:t>
             </w:r>
-            <w:proofErr w:type="spellEnd"/>
           </w:p>
         </w:tc>
         <w:tc>
@@ -2908,23 +2486,19 @@
             <w:tcW w:w="3070" w:type="dxa"/>
           </w:tcPr>
           <w:p>
-            <w:proofErr w:type="spellStart"/>
             <w:r>
               <w:t>string</w:t>
             </w:r>
-            <w:proofErr w:type="spellEnd"/>
-          </w:p>
-        </w:tc>
-        <w:tc>
-          <w:tcPr>
-            <w:tcW w:w="3071" w:type="dxa"/>
-          </w:tcPr>
-          <w:p>
-            <w:proofErr w:type="spellStart"/>
+          </w:p>
+        </w:tc>
+        <w:tc>
+          <w:tcPr>
+            <w:tcW w:w="3071" w:type="dxa"/>
+          </w:tcPr>
+          <w:p>
             <w:r>
               <w:t>userName</w:t>
             </w:r>
-            <w:proofErr w:type="spellEnd"/>
           </w:p>
         </w:tc>
         <w:tc>
@@ -2944,23 +2518,19 @@
             <w:tcW w:w="3070" w:type="dxa"/>
           </w:tcPr>
           <w:p>
-            <w:proofErr w:type="spellStart"/>
             <w:r>
               <w:t>string</w:t>
             </w:r>
-            <w:proofErr w:type="spellEnd"/>
-          </w:p>
-        </w:tc>
-        <w:tc>
-          <w:tcPr>
-            <w:tcW w:w="3071" w:type="dxa"/>
-          </w:tcPr>
-          <w:p>
-            <w:proofErr w:type="spellStart"/>
+          </w:p>
+        </w:tc>
+        <w:tc>
+          <w:tcPr>
+            <w:tcW w:w="3071" w:type="dxa"/>
+          </w:tcPr>
+          <w:p>
             <w:r>
               <w:t>pw</w:t>
             </w:r>
-            <w:proofErr w:type="spellEnd"/>
           </w:p>
         </w:tc>
         <w:tc>
@@ -2990,7 +2560,7 @@
 </file>
 
 <file path=word/numbering.xml><?xml version="1.0" encoding="utf-8"?>
-<w:numbering xmlns:wpc="http://schemas.microsoft.com/office/word/2010/wordprocessingCanvas" xmlns:mc="http://schemas.openxmlformats.org/markup-compatibility/2006" xmlns:o="urn:schemas-microsoft-com:office:office" xmlns:r="http://schemas.openxmlformats.org/officeDocument/2006/relationships" xmlns:m="http://schemas.openxmlformats.org/officeDocument/2006/math" xmlns:v="urn:schemas-microsoft-com:vml" xmlns:wp14="http://schemas.microsoft.com/office/word/2010/wordprocessingDrawing" xmlns:wp="http://schemas.openxmlformats.org/drawingml/2006/wordprocessingDrawing" xmlns:w10="urn:schemas-microsoft-com:office:word" xmlns:w="http://schemas.openxmlformats.org/wordprocessingml/2006/main" xmlns:w14="http://schemas.microsoft.com/office/word/2010/wordml" xmlns:wpg="http://schemas.microsoft.com/office/word/2010/wordprocessingGroup" xmlns:wpi="http://schemas.microsoft.com/office/word/2010/wordprocessingInk" xmlns:wne="http://schemas.microsoft.com/office/word/2006/wordml" xmlns:wps="http://schemas.microsoft.com/office/word/2010/wordprocessingShape" mc:Ignorable="w14 wp14">
+<w:numbering xmlns:ve="http://schemas.openxmlformats.org/markup-compatibility/2006" xmlns:o="urn:schemas-microsoft-com:office:office" xmlns:r="http://schemas.openxmlformats.org/officeDocument/2006/relationships" xmlns:m="http://schemas.openxmlformats.org/officeDocument/2006/math" xmlns:v="urn:schemas-microsoft-com:vml" xmlns:wp="http://schemas.openxmlformats.org/drawingml/2006/wordprocessingDrawing" xmlns:w10="urn:schemas-microsoft-com:office:word" xmlns:w="http://schemas.openxmlformats.org/wordprocessingml/2006/main" xmlns:wne="http://schemas.microsoft.com/office/word/2006/wordml">
   <w:abstractNum w:abstractNumId="0">
     <w:nsid w:val="68F6062A"/>
     <w:multiLevelType w:val="hybridMultilevel"/>
@@ -3111,7 +2681,7 @@
 </file>
 
 <file path=word/styles.xml><?xml version="1.0" encoding="utf-8"?>
-<w:styles xmlns:mc="http://schemas.openxmlformats.org/markup-compatibility/2006" xmlns:r="http://schemas.openxmlformats.org/officeDocument/2006/relationships" xmlns:w="http://schemas.openxmlformats.org/wordprocessingml/2006/main" xmlns:w14="http://schemas.microsoft.com/office/word/2010/wordml" mc:Ignorable="w14">
+<w:styles xmlns:r="http://schemas.openxmlformats.org/officeDocument/2006/relationships" xmlns:w="http://schemas.openxmlformats.org/wordprocessingml/2006/main">
   <w:docDefaults>
     <w:rPrDefault>
       <w:rPr>
@@ -3265,6 +2835,7 @@
   <w:style w:type="paragraph" w:default="1" w:styleId="Standard">
     <w:name w:val="Normal"/>
     <w:qFormat/>
+    <w:rsid w:val="00123CB4"/>
   </w:style>
   <w:style w:type="character" w:default="1" w:styleId="Absatz-Standardschriftart">
     <w:name w:val="Default Paragraph Font"/>
@@ -3277,6 +2848,7 @@
     <w:uiPriority w:val="99"/>
     <w:semiHidden/>
     <w:unhideWhenUsed/>
+    <w:qFormat/>
     <w:tblPr>
       <w:tblInd w:w="0" w:type="dxa"/>
       <w:tblCellMar>
@@ -3293,7 +2865,7 @@
     <w:semiHidden/>
     <w:unhideWhenUsed/>
   </w:style>
-  <w:style w:type="table" w:styleId="Tabellenraster">
+  <w:style w:type="table" w:styleId="Tabellengitternetz">
     <w:name w:val="Table Grid"/>
     <w:basedOn w:val="NormaleTabelle"/>
     <w:uiPriority w:val="59"/>
@@ -3840,7 +3412,7 @@
 </file>
 
 <file path=customXml/itemProps1.xml><?xml version="1.0" encoding="utf-8"?>
-<ds:datastoreItem xmlns:ds="http://schemas.openxmlformats.org/officeDocument/2006/customXml" ds:itemID="{707C6760-E492-4D53-B188-47E2D811A9B0}">
+<ds:datastoreItem xmlns:ds="http://schemas.openxmlformats.org/officeDocument/2006/customXml" ds:itemID="{9EB005BB-6792-4DB1-BABC-38774F2BA4A2}">
   <ds:schemaRefs>
     <ds:schemaRef ds:uri="http://schemas.openxmlformats.org/officeDocument/2006/bibliography"/>
   </ds:schemaRefs>

</xml_diff>

<commit_message>
Löschen von Datein die nicht gebraucht werden Korrektur DatenModel Doc Test von JSP und Servlet MVC (Neuer Artikel basiert auf JSP)
Funktionierende Test Seiten -> Artikel und Angebots Liste, Artikel Neu, Artikel Muster Details

DBManager -> korrektur von ROlands Query für Offer dort gab es noch einen Syntax Fehler
</commit_message>
<xml_diff>
--- a/Projektrahmen/Datenmodel.docx
+++ b/Projektrahmen/Datenmodel.docx
@@ -1,6 +1,6 @@
 
 <file path=word/document.xml><?xml version="1.0" encoding="utf-8"?>
-<w:document xmlns:ve="http://schemas.openxmlformats.org/markup-compatibility/2006" xmlns:o="urn:schemas-microsoft-com:office:office" xmlns:r="http://schemas.openxmlformats.org/officeDocument/2006/relationships" xmlns:m="http://schemas.openxmlformats.org/officeDocument/2006/math" xmlns:v="urn:schemas-microsoft-com:vml" xmlns:wp="http://schemas.openxmlformats.org/drawingml/2006/wordprocessingDrawing" xmlns:w10="urn:schemas-microsoft-com:office:word" xmlns:w="http://schemas.openxmlformats.org/wordprocessingml/2006/main" xmlns:wne="http://schemas.microsoft.com/office/word/2006/wordml">
+<w:document xmlns:wpc="http://schemas.microsoft.com/office/word/2010/wordprocessingCanvas" xmlns:mc="http://schemas.openxmlformats.org/markup-compatibility/2006" xmlns:o="urn:schemas-microsoft-com:office:office" xmlns:r="http://schemas.openxmlformats.org/officeDocument/2006/relationships" xmlns:m="http://schemas.openxmlformats.org/officeDocument/2006/math" xmlns:v="urn:schemas-microsoft-com:vml" xmlns:wp14="http://schemas.microsoft.com/office/word/2010/wordprocessingDrawing" xmlns:wp="http://schemas.openxmlformats.org/drawingml/2006/wordprocessingDrawing" xmlns:w10="urn:schemas-microsoft-com:office:word" xmlns:w="http://schemas.openxmlformats.org/wordprocessingml/2006/main" xmlns:w14="http://schemas.microsoft.com/office/word/2010/wordml" xmlns:wpg="http://schemas.microsoft.com/office/word/2010/wordprocessingGroup" xmlns:wpi="http://schemas.microsoft.com/office/word/2010/wordprocessingInk" xmlns:wne="http://schemas.microsoft.com/office/word/2006/wordml" xmlns:wps="http://schemas.microsoft.com/office/word/2010/wordprocessingShape" mc:Ignorable="w14 wp14">
   <w:body>
     <w:p>
       <w:r>
@@ -9,7 +9,15 @@
     </w:p>
     <w:p>
       <w:r>
-        <w:t>„SJH - VApp“</w:t>
+        <w:t>„</w:t>
+      </w:r>
+      <w:proofErr w:type="spellStart"/>
+      <w:r>
+        <w:t>FlogIt</w:t>
+      </w:r>
+      <w:proofErr w:type="spellEnd"/>
+      <w:r>
+        <w:t>“</w:t>
       </w:r>
     </w:p>
     <w:p/>
@@ -31,18 +39,15 @@
     <w:p/>
     <w:p>
       <w:r>
-        <w:t>I</w:t>
-      </w:r>
-      <w:r>
         <w:t>Artikel</w:t>
       </w:r>
     </w:p>
     <w:p/>
     <w:tbl>
       <w:tblPr>
-        <w:tblStyle w:val="Tabellengitternetz"/>
+        <w:tblStyle w:val="Tabellenraster"/>
         <w:tblW w:w="0" w:type="auto"/>
-        <w:tblLook w:val="04A0"/>
+        <w:tblLook w:val="04A0" w:firstRow="1" w:lastRow="0" w:firstColumn="1" w:lastColumn="0" w:noHBand="0" w:noVBand="1"/>
       </w:tblPr>
       <w:tblGrid>
         <w:gridCol w:w="3071"/>
@@ -87,9 +92,11 @@
             <w:tcW w:w="3071" w:type="dxa"/>
           </w:tcPr>
           <w:p>
+            <w:proofErr w:type="spellStart"/>
             <w:r>
               <w:t>Int</w:t>
             </w:r>
+            <w:proofErr w:type="spellEnd"/>
           </w:p>
         </w:tc>
         <w:tc>
@@ -108,7 +115,15 @@
           </w:tcPr>
           <w:p>
             <w:r>
-              <w:t>Interne ID des produkts (automatisch generiert)</w:t>
+              <w:t xml:space="preserve">Interne ID des </w:t>
+            </w:r>
+            <w:proofErr w:type="spellStart"/>
+            <w:r>
+              <w:t>produkts</w:t>
+            </w:r>
+            <w:proofErr w:type="spellEnd"/>
+            <w:r>
+              <w:t xml:space="preserve"> (automatisch generiert)</w:t>
             </w:r>
           </w:p>
         </w:tc>
@@ -130,6 +145,43 @@
           </w:tcPr>
           <w:p>
             <w:r>
+              <w:t>Type</w:t>
+            </w:r>
+          </w:p>
+        </w:tc>
+        <w:tc>
+          <w:tcPr>
+            <w:tcW w:w="3071" w:type="dxa"/>
+          </w:tcPr>
+          <w:p>
+            <w:r>
+              <w:t xml:space="preserve">Buch/CD/Game </w:t>
+            </w:r>
+            <w:proofErr w:type="spellStart"/>
+            <w:r>
+              <w:t>etc</w:t>
+            </w:r>
+            <w:proofErr w:type="spellEnd"/>
+          </w:p>
+        </w:tc>
+      </w:tr>
+      <w:tr>
+        <w:tc>
+          <w:tcPr>
+            <w:tcW w:w="3071" w:type="dxa"/>
+          </w:tcPr>
+          <w:p>
+            <w:r>
+              <w:t>String</w:t>
+            </w:r>
+          </w:p>
+        </w:tc>
+        <w:tc>
+          <w:tcPr>
+            <w:tcW w:w="3071" w:type="dxa"/>
+          </w:tcPr>
+          <w:p>
+            <w:r>
               <w:t>Name</w:t>
             </w:r>
             <w:r>
@@ -143,8 +195,13 @@
           </w:tcPr>
           <w:p>
             <w:r>
-              <w:t>Name des produkts</w:t>
-            </w:r>
+              <w:t xml:space="preserve">Name des </w:t>
+            </w:r>
+            <w:proofErr w:type="spellStart"/>
+            <w:r>
+              <w:t>produkts</w:t>
+            </w:r>
+            <w:proofErr w:type="spellEnd"/>
           </w:p>
         </w:tc>
       </w:tr>
@@ -178,8 +235,13 @@
           </w:tcPr>
           <w:p>
             <w:r>
-              <w:t>Beschreibung des artikels</w:t>
-            </w:r>
+              <w:t xml:space="preserve">Beschreibung des </w:t>
+            </w:r>
+            <w:proofErr w:type="spellStart"/>
+            <w:r>
+              <w:t>artikels</w:t>
+            </w:r>
+            <w:proofErr w:type="spellEnd"/>
           </w:p>
         </w:tc>
       </w:tr>
@@ -210,8 +272,13 @@
           </w:tcPr>
           <w:p>
             <w:r>
-              <w:t>Lagerort des artikels</w:t>
-            </w:r>
+              <w:t xml:space="preserve">Lagerort des </w:t>
+            </w:r>
+            <w:proofErr w:type="spellStart"/>
+            <w:r>
+              <w:t>artikels</w:t>
+            </w:r>
+            <w:proofErr w:type="spellEnd"/>
           </w:p>
         </w:tc>
       </w:tr>
@@ -234,19 +301,34 @@
             <w:tcW w:w="3071" w:type="dxa"/>
           </w:tcPr>
           <w:p>
+            <w:proofErr w:type="spellStart"/>
             <w:r>
               <w:t>Photo</w:t>
             </w:r>
-          </w:p>
-        </w:tc>
-        <w:tc>
-          <w:tcPr>
-            <w:tcW w:w="3071" w:type="dxa"/>
-          </w:tcPr>
-          <w:p>
-            <w:r>
-              <w:t>Pfad angabe wo das Bild gelagert ist vom produkt</w:t>
-            </w:r>
+            <w:proofErr w:type="spellEnd"/>
+          </w:p>
+        </w:tc>
+        <w:tc>
+          <w:tcPr>
+            <w:tcW w:w="3071" w:type="dxa"/>
+          </w:tcPr>
+          <w:p>
+            <w:r>
+              <w:t xml:space="preserve">Pfad </w:t>
+            </w:r>
+            <w:proofErr w:type="spellStart"/>
+            <w:r>
+              <w:t>angabe</w:t>
+            </w:r>
+            <w:proofErr w:type="spellEnd"/>
+            <w:r>
+              <w:t xml:space="preserve"> wo das Bild gelagert ist vom </w:t>
+            </w:r>
+            <w:proofErr w:type="spellStart"/>
+            <w:r>
+              <w:t>produkt</w:t>
+            </w:r>
+            <w:proofErr w:type="spellEnd"/>
           </w:p>
         </w:tc>
       </w:tr>
@@ -300,9 +382,11 @@
             <w:tcW w:w="3071" w:type="dxa"/>
           </w:tcPr>
           <w:p>
+            <w:proofErr w:type="spellStart"/>
             <w:r>
               <w:t>externID</w:t>
             </w:r>
+            <w:proofErr w:type="spellEnd"/>
           </w:p>
         </w:tc>
         <w:tc>
@@ -317,990 +401,14 @@
               <w:t>bestell</w:t>
             </w:r>
             <w:r>
-              <w:t xml:space="preserve"> nummer</w:t>
-            </w:r>
-          </w:p>
-        </w:tc>
-      </w:tr>
-    </w:tbl>
-    <w:p/>
-    <w:p>
-      <w:r>
-        <w:t>Buch: IArtikel</w:t>
-      </w:r>
-    </w:p>
-    <w:p/>
-    <w:tbl>
-      <w:tblPr>
-        <w:tblStyle w:val="Tabellengitternetz"/>
-        <w:tblW w:w="0" w:type="auto"/>
-        <w:tblLook w:val="04A0"/>
-      </w:tblPr>
-      <w:tblGrid>
-        <w:gridCol w:w="3070"/>
-        <w:gridCol w:w="3071"/>
-        <w:gridCol w:w="3071"/>
-      </w:tblGrid>
-      <w:tr>
-        <w:tc>
-          <w:tcPr>
-            <w:tcW w:w="3070" w:type="dxa"/>
-          </w:tcPr>
-          <w:p>
-            <w:r>
-              <w:t>Typ</w:t>
-            </w:r>
-          </w:p>
-        </w:tc>
-        <w:tc>
-          <w:tcPr>
-            <w:tcW w:w="3071" w:type="dxa"/>
-          </w:tcPr>
-          <w:p>
-            <w:r>
-              <w:t>Name</w:t>
-            </w:r>
-          </w:p>
-        </w:tc>
-        <w:tc>
-          <w:tcPr>
-            <w:tcW w:w="3071" w:type="dxa"/>
-          </w:tcPr>
-          <w:p>
-            <w:r>
-              <w:t>Beschreibung</w:t>
-            </w:r>
-          </w:p>
-        </w:tc>
-      </w:tr>
-      <w:tr>
-        <w:tc>
-          <w:tcPr>
-            <w:tcW w:w="3070" w:type="dxa"/>
-          </w:tcPr>
-          <w:p>
-            <w:r>
-              <w:t>Int</w:t>
-            </w:r>
-          </w:p>
-        </w:tc>
-        <w:tc>
-          <w:tcPr>
-            <w:tcW w:w="3071" w:type="dxa"/>
-          </w:tcPr>
-          <w:p>
-            <w:r>
-              <w:t>ID</w:t>
-            </w:r>
-          </w:p>
-        </w:tc>
-        <w:tc>
-          <w:tcPr>
-            <w:tcW w:w="3071" w:type="dxa"/>
-          </w:tcPr>
-          <w:p>
-            <w:r>
-              <w:t>Identifikationsnummer intern</w:t>
-            </w:r>
-          </w:p>
-        </w:tc>
-      </w:tr>
-      <w:tr>
-        <w:tc>
-          <w:tcPr>
-            <w:tcW w:w="3070" w:type="dxa"/>
-          </w:tcPr>
-          <w:p>
-            <w:r>
-              <w:t>String</w:t>
-            </w:r>
-          </w:p>
-        </w:tc>
-        <w:tc>
-          <w:tcPr>
-            <w:tcW w:w="3071" w:type="dxa"/>
-          </w:tcPr>
-          <w:p>
-            <w:r>
-              <w:t>F</w:t>
-            </w:r>
-            <w:r>
-              <w:t>ormat</w:t>
-            </w:r>
-          </w:p>
-        </w:tc>
-        <w:tc>
-          <w:tcPr>
-            <w:tcW w:w="3071" w:type="dxa"/>
-          </w:tcPr>
-          <w:p>
-            <w:r>
-              <w:t>Taschenbuch etc</w:t>
-            </w:r>
-            <w:r>
-              <w:t xml:space="preserve">. </w:t>
-            </w:r>
-          </w:p>
-        </w:tc>
-      </w:tr>
-      <w:tr>
-        <w:tc>
-          <w:tcPr>
-            <w:tcW w:w="3070" w:type="dxa"/>
-          </w:tcPr>
-          <w:p>
-            <w:r>
-              <w:t>String</w:t>
-            </w:r>
-          </w:p>
-        </w:tc>
-        <w:tc>
-          <w:tcPr>
-            <w:tcW w:w="3071" w:type="dxa"/>
-          </w:tcPr>
-          <w:p>
-            <w:r>
-              <w:t>language</w:t>
-            </w:r>
-          </w:p>
-        </w:tc>
-        <w:tc>
-          <w:tcPr>
-            <w:tcW w:w="3071" w:type="dxa"/>
-          </w:tcPr>
-          <w:p>
-            <w:r>
-              <w:t>Sprache</w:t>
-            </w:r>
-          </w:p>
-        </w:tc>
-      </w:tr>
-      <w:tr>
-        <w:tc>
-          <w:tcPr>
-            <w:tcW w:w="3070" w:type="dxa"/>
-          </w:tcPr>
-          <w:p>
-            <w:r>
-              <w:t>Int</w:t>
-            </w:r>
-          </w:p>
-        </w:tc>
-        <w:tc>
-          <w:tcPr>
-            <w:tcW w:w="3071" w:type="dxa"/>
-          </w:tcPr>
-          <w:p>
-            <w:r>
-              <w:t>PageNumber</w:t>
-            </w:r>
-          </w:p>
-        </w:tc>
-        <w:tc>
-          <w:tcPr>
-            <w:tcW w:w="3071" w:type="dxa"/>
-          </w:tcPr>
-          <w:p>
-            <w:r>
-              <w:t>Seitenanzahl</w:t>
-            </w:r>
-          </w:p>
-        </w:tc>
-      </w:tr>
-      <w:tr>
-        <w:tc>
-          <w:tcPr>
-            <w:tcW w:w="3070" w:type="dxa"/>
-          </w:tcPr>
-          <w:p>
-            <w:r>
-              <w:t>String</w:t>
-            </w:r>
-          </w:p>
-        </w:tc>
-        <w:tc>
-          <w:tcPr>
-            <w:tcW w:w="3071" w:type="dxa"/>
-          </w:tcPr>
-          <w:p>
-            <w:r>
-              <w:t>V</w:t>
-            </w:r>
-            <w:r>
-              <w:t>erlag</w:t>
-            </w:r>
-          </w:p>
-        </w:tc>
-        <w:tc>
-          <w:tcPr>
-            <w:tcW w:w="3071" w:type="dxa"/>
-          </w:tcPr>
-          <w:p>
-            <w:r>
-              <w:t>Verlag</w:t>
-            </w:r>
-          </w:p>
-        </w:tc>
-      </w:tr>
-    </w:tbl>
-    <w:p/>
-    <w:p>
-      <w:r>
-        <w:t xml:space="preserve">CD </w:t>
-      </w:r>
-      <w:r>
-        <w:t>/DVD</w:t>
-      </w:r>
-      <w:r>
-        <w:t>: IArtikel</w:t>
-      </w:r>
-    </w:p>
-    <w:p/>
-    <w:tbl>
-      <w:tblPr>
-        <w:tblStyle w:val="Tabellengitternetz"/>
-        <w:tblW w:w="0" w:type="auto"/>
-        <w:tblLook w:val="04A0"/>
-      </w:tblPr>
-      <w:tblGrid>
-        <w:gridCol w:w="3070"/>
-        <w:gridCol w:w="3071"/>
-        <w:gridCol w:w="3071"/>
-      </w:tblGrid>
-      <w:tr>
-        <w:tc>
-          <w:tcPr>
-            <w:tcW w:w="3070" w:type="dxa"/>
-          </w:tcPr>
-          <w:p>
-            <w:r>
-              <w:t>Typ</w:t>
-            </w:r>
-          </w:p>
-        </w:tc>
-        <w:tc>
-          <w:tcPr>
-            <w:tcW w:w="3071" w:type="dxa"/>
-          </w:tcPr>
-          <w:p>
-            <w:r>
-              <w:t>Name</w:t>
-            </w:r>
-          </w:p>
-        </w:tc>
-        <w:tc>
-          <w:tcPr>
-            <w:tcW w:w="3071" w:type="dxa"/>
-          </w:tcPr>
-          <w:p>
-            <w:r>
-              <w:t>Beschreibung</w:t>
-            </w:r>
-          </w:p>
-        </w:tc>
-      </w:tr>
-      <w:tr>
-        <w:tc>
-          <w:tcPr>
-            <w:tcW w:w="3070" w:type="dxa"/>
-          </w:tcPr>
-          <w:p>
-            <w:r>
-              <w:t>Int</w:t>
-            </w:r>
-          </w:p>
-        </w:tc>
-        <w:tc>
-          <w:tcPr>
-            <w:tcW w:w="3071" w:type="dxa"/>
-          </w:tcPr>
-          <w:p>
-            <w:r>
-              <w:t>intern</w:t>
-            </w:r>
-            <w:r>
-              <w:t>ID</w:t>
-            </w:r>
-          </w:p>
-        </w:tc>
-        <w:tc>
-          <w:tcPr>
-            <w:tcW w:w="3071" w:type="dxa"/>
-          </w:tcPr>
-          <w:p>
-            <w:r>
-              <w:t>Identifikationsnummer intern</w:t>
-            </w:r>
-          </w:p>
-        </w:tc>
-      </w:tr>
-      <w:tr>
-        <w:tc>
-          <w:tcPr>
-            <w:tcW w:w="3070" w:type="dxa"/>
-          </w:tcPr>
-          <w:p>
-            <w:r>
-              <w:t>String</w:t>
-            </w:r>
-          </w:p>
-        </w:tc>
-        <w:tc>
-          <w:tcPr>
-            <w:tcW w:w="3071" w:type="dxa"/>
-          </w:tcPr>
-          <w:p>
-            <w:r>
-              <w:t>Format</w:t>
-            </w:r>
-          </w:p>
-        </w:tc>
-        <w:tc>
-          <w:tcPr>
-            <w:tcW w:w="3071" w:type="dxa"/>
-          </w:tcPr>
-          <w:p>
-            <w:r>
-              <w:t xml:space="preserve">etc. </w:t>
-            </w:r>
-          </w:p>
-        </w:tc>
-      </w:tr>
-      <w:tr>
-        <w:tc>
-          <w:tcPr>
-            <w:tcW w:w="3070" w:type="dxa"/>
-          </w:tcPr>
-          <w:p>
-            <w:r>
-              <w:t>String</w:t>
-            </w:r>
-          </w:p>
-        </w:tc>
-        <w:tc>
-          <w:tcPr>
-            <w:tcW w:w="3071" w:type="dxa"/>
-          </w:tcPr>
-          <w:p>
-            <w:r>
-              <w:t>Sprache</w:t>
-            </w:r>
-          </w:p>
-        </w:tc>
-        <w:tc>
-          <w:tcPr>
-            <w:tcW w:w="3071" w:type="dxa"/>
-          </w:tcPr>
-          <w:p>
-            <w:r>
-              <w:t>Deutsch/english/russich etc</w:t>
-            </w:r>
-          </w:p>
-        </w:tc>
-      </w:tr>
-      <w:tr>
-        <w:tc>
-          <w:tcPr>
-            <w:tcW w:w="3070" w:type="dxa"/>
-          </w:tcPr>
-          <w:p>
-            <w:r>
-              <w:t>Int</w:t>
-            </w:r>
-          </w:p>
-        </w:tc>
-        <w:tc>
-          <w:tcPr>
-            <w:tcW w:w="3071" w:type="dxa"/>
-          </w:tcPr>
-          <w:p>
-            <w:r>
-              <w:t xml:space="preserve">Anzahl </w:t>
-            </w:r>
-          </w:p>
-        </w:tc>
-        <w:tc>
-          <w:tcPr>
-            <w:tcW w:w="3071" w:type="dxa"/>
-          </w:tcPr>
-          <w:p>
-            <w:r>
-              <w:t xml:space="preserve">Anzahl der enthaltenen cds </w:t>
-            </w:r>
-          </w:p>
-        </w:tc>
-      </w:tr>
-      <w:tr>
-        <w:tc>
-          <w:tcPr>
-            <w:tcW w:w="3070" w:type="dxa"/>
-          </w:tcPr>
-          <w:p>
-            <w:r>
-              <w:t>Int</w:t>
-            </w:r>
-          </w:p>
-        </w:tc>
-        <w:tc>
-          <w:tcPr>
-            <w:tcW w:w="3071" w:type="dxa"/>
-          </w:tcPr>
-          <w:p>
-            <w:r>
-              <w:t>D</w:t>
-            </w:r>
-            <w:r>
-              <w:t>auer</w:t>
-            </w:r>
-          </w:p>
-        </w:tc>
-        <w:tc>
-          <w:tcPr>
-            <w:tcW w:w="3071" w:type="dxa"/>
-          </w:tcPr>
-          <w:p>
-            <w:r>
-              <w:t xml:space="preserve">Gesamt dauer der cd </w:t>
-            </w:r>
-          </w:p>
-        </w:tc>
-      </w:tr>
-      <w:tr>
-        <w:tc>
-          <w:tcPr>
-            <w:tcW w:w="3070" w:type="dxa"/>
-          </w:tcPr>
-          <w:p>
-            <w:r>
-              <w:t>String</w:t>
-            </w:r>
-          </w:p>
-        </w:tc>
-        <w:tc>
-          <w:tcPr>
-            <w:tcW w:w="3071" w:type="dxa"/>
-          </w:tcPr>
-          <w:p>
-            <w:r>
-              <w:t>Label</w:t>
-            </w:r>
-          </w:p>
-        </w:tc>
-        <w:tc>
-          <w:tcPr>
-            <w:tcW w:w="3071" w:type="dxa"/>
-          </w:tcPr>
-          <w:p/>
-        </w:tc>
-      </w:tr>
-      <w:tr>
-        <w:tc>
-          <w:tcPr>
-            <w:tcW w:w="3070" w:type="dxa"/>
-          </w:tcPr>
-          <w:p>
-            <w:r>
-              <w:t>String</w:t>
-            </w:r>
-          </w:p>
-        </w:tc>
-        <w:tc>
-          <w:tcPr>
-            <w:tcW w:w="3071" w:type="dxa"/>
-          </w:tcPr>
-          <w:p>
-            <w:r>
-              <w:t>RegionID</w:t>
-            </w:r>
-          </w:p>
-        </w:tc>
-        <w:tc>
-          <w:tcPr>
-            <w:tcW w:w="3071" w:type="dxa"/>
-          </w:tcPr>
-          <w:p>
-            <w:r>
-              <w:t>Verkaufsland</w:t>
-            </w:r>
-          </w:p>
-        </w:tc>
-      </w:tr>
-    </w:tbl>
-    <w:p/>
-    <w:p>
-      <w:r>
-        <w:t>Spiel : IArtikel</w:t>
-      </w:r>
-    </w:p>
-    <w:p/>
-    <w:tbl>
-      <w:tblPr>
-        <w:tblStyle w:val="Tabellengitternetz"/>
-        <w:tblW w:w="0" w:type="auto"/>
-        <w:tblLook w:val="04A0"/>
-      </w:tblPr>
-      <w:tblGrid>
-        <w:gridCol w:w="3070"/>
-        <w:gridCol w:w="3071"/>
-        <w:gridCol w:w="3071"/>
-      </w:tblGrid>
-      <w:tr>
-        <w:tc>
-          <w:tcPr>
-            <w:tcW w:w="3070" w:type="dxa"/>
-          </w:tcPr>
-          <w:p>
-            <w:r>
-              <w:t>Typ</w:t>
-            </w:r>
-          </w:p>
-        </w:tc>
-        <w:tc>
-          <w:tcPr>
-            <w:tcW w:w="3071" w:type="dxa"/>
-          </w:tcPr>
-          <w:p>
-            <w:r>
-              <w:t>Name</w:t>
-            </w:r>
-          </w:p>
-        </w:tc>
-        <w:tc>
-          <w:tcPr>
-            <w:tcW w:w="3071" w:type="dxa"/>
-          </w:tcPr>
-          <w:p>
-            <w:r>
-              <w:t>Beschreibung</w:t>
-            </w:r>
-          </w:p>
-        </w:tc>
-      </w:tr>
-      <w:tr>
-        <w:tc>
-          <w:tcPr>
-            <w:tcW w:w="3070" w:type="dxa"/>
-          </w:tcPr>
-          <w:p>
-            <w:r>
-              <w:t>Int</w:t>
-            </w:r>
-          </w:p>
-        </w:tc>
-        <w:tc>
-          <w:tcPr>
-            <w:tcW w:w="3071" w:type="dxa"/>
-          </w:tcPr>
-          <w:p>
-            <w:r>
-              <w:t>internID</w:t>
-            </w:r>
-          </w:p>
-        </w:tc>
-        <w:tc>
-          <w:tcPr>
-            <w:tcW w:w="3071" w:type="dxa"/>
-          </w:tcPr>
-          <w:p>
-            <w:r>
-              <w:t>Identifikationsnummer intern</w:t>
-            </w:r>
-          </w:p>
-        </w:tc>
-      </w:tr>
-      <w:tr>
-        <w:tc>
-          <w:tcPr>
-            <w:tcW w:w="3070" w:type="dxa"/>
-          </w:tcPr>
-          <w:p>
-            <w:r>
-              <w:t>String</w:t>
-            </w:r>
-          </w:p>
-        </w:tc>
-        <w:tc>
-          <w:tcPr>
-            <w:tcW w:w="3071" w:type="dxa"/>
-          </w:tcPr>
-          <w:p>
-            <w:r>
-              <w:t>genre</w:t>
-            </w:r>
-          </w:p>
-        </w:tc>
-        <w:tc>
-          <w:tcPr>
-            <w:tcW w:w="3071" w:type="dxa"/>
-          </w:tcPr>
-          <w:p>
-            <w:r>
-              <w:t xml:space="preserve">Action/rpg etc </w:t>
-            </w:r>
-          </w:p>
-        </w:tc>
-      </w:tr>
-      <w:tr>
-        <w:tc>
-          <w:tcPr>
-            <w:tcW w:w="3070" w:type="dxa"/>
-          </w:tcPr>
-          <w:p>
-            <w:r>
-              <w:t>String</w:t>
-            </w:r>
-          </w:p>
-        </w:tc>
-        <w:tc>
-          <w:tcPr>
-            <w:tcW w:w="3071" w:type="dxa"/>
-          </w:tcPr>
-          <w:p>
-            <w:r>
-              <w:t>Sprache</w:t>
-            </w:r>
-          </w:p>
-        </w:tc>
-        <w:tc>
-          <w:tcPr>
-            <w:tcW w:w="3071" w:type="dxa"/>
-          </w:tcPr>
-          <w:p>
-            <w:r>
-              <w:t>Deutsch/english/russich etc</w:t>
-            </w:r>
-          </w:p>
-        </w:tc>
-      </w:tr>
-      <w:tr>
-        <w:tc>
-          <w:tcPr>
-            <w:tcW w:w="3070" w:type="dxa"/>
-          </w:tcPr>
-          <w:p>
-            <w:r>
-              <w:t>Int</w:t>
-            </w:r>
-          </w:p>
-        </w:tc>
-        <w:tc>
-          <w:tcPr>
-            <w:tcW w:w="3071" w:type="dxa"/>
-          </w:tcPr>
-          <w:p>
-            <w:r>
-              <w:t xml:space="preserve">Anzahl </w:t>
-            </w:r>
-          </w:p>
-        </w:tc>
-        <w:tc>
-          <w:tcPr>
-            <w:tcW w:w="3071" w:type="dxa"/>
-          </w:tcPr>
-          <w:p>
-            <w:r>
-              <w:t xml:space="preserve">Anzahl der enthaltenen cds </w:t>
-            </w:r>
-          </w:p>
-        </w:tc>
-      </w:tr>
-      <w:tr>
-        <w:tc>
-          <w:tcPr>
-            <w:tcW w:w="3070" w:type="dxa"/>
-          </w:tcPr>
-          <w:p/>
-        </w:tc>
-        <w:tc>
-          <w:tcPr>
-            <w:tcW w:w="3071" w:type="dxa"/>
-          </w:tcPr>
-          <w:p/>
-        </w:tc>
-        <w:tc>
-          <w:tcPr>
-            <w:tcW w:w="3071" w:type="dxa"/>
-          </w:tcPr>
-          <w:p/>
-        </w:tc>
-      </w:tr>
-      <w:tr>
-        <w:tc>
-          <w:tcPr>
-            <w:tcW w:w="3070" w:type="dxa"/>
-          </w:tcPr>
-          <w:p>
-            <w:r>
-              <w:t>D</w:t>
-            </w:r>
-            <w:r>
-              <w:t>ate</w:t>
-            </w:r>
-          </w:p>
-        </w:tc>
-        <w:tc>
-          <w:tcPr>
-            <w:tcW w:w="3071" w:type="dxa"/>
-          </w:tcPr>
-          <w:p>
-            <w:r>
-              <w:t>Release_date</w:t>
-            </w:r>
-          </w:p>
-        </w:tc>
-        <w:tc>
-          <w:tcPr>
-            <w:tcW w:w="3071" w:type="dxa"/>
-          </w:tcPr>
-          <w:p>
-            <w:r>
-              <w:t>Erscheinungs datum</w:t>
-            </w:r>
-          </w:p>
-        </w:tc>
-      </w:tr>
-      <w:tr>
-        <w:tc>
-          <w:tcPr>
-            <w:tcW w:w="3070" w:type="dxa"/>
-          </w:tcPr>
-          <w:p>
-            <w:r>
-              <w:t>float[]</w:t>
-            </w:r>
-          </w:p>
-        </w:tc>
-        <w:tc>
-          <w:tcPr>
-            <w:tcW w:w="3071" w:type="dxa"/>
-          </w:tcPr>
-          <w:p>
-            <w:r>
-              <w:t>Größe</w:t>
-            </w:r>
-          </w:p>
-        </w:tc>
-        <w:tc>
-          <w:tcPr>
-            <w:tcW w:w="3071" w:type="dxa"/>
-          </w:tcPr>
-          <w:p/>
-        </w:tc>
-      </w:tr>
-      <w:tr>
-        <w:tc>
-          <w:tcPr>
-            <w:tcW w:w="3070" w:type="dxa"/>
-          </w:tcPr>
-          <w:p>
-            <w:r>
-              <w:t>String</w:t>
-            </w:r>
-          </w:p>
-        </w:tc>
-        <w:tc>
-          <w:tcPr>
-            <w:tcW w:w="3071" w:type="dxa"/>
-          </w:tcPr>
-          <w:p>
-            <w:r>
-              <w:t>subtitles</w:t>
-            </w:r>
-          </w:p>
-        </w:tc>
-        <w:tc>
-          <w:tcPr>
-            <w:tcW w:w="3071" w:type="dxa"/>
-          </w:tcPr>
-          <w:p>
-            <w:r>
-              <w:t>Bildschirmtext sprache</w:t>
-            </w:r>
-          </w:p>
-        </w:tc>
-      </w:tr>
-      <w:tr>
-        <w:tc>
-          <w:tcPr>
-            <w:tcW w:w="3070" w:type="dxa"/>
-          </w:tcPr>
-          <w:p>
-            <w:r>
-              <w:t>String</w:t>
-            </w:r>
-          </w:p>
-        </w:tc>
-        <w:tc>
-          <w:tcPr>
-            <w:tcW w:w="3071" w:type="dxa"/>
-          </w:tcPr>
-          <w:p>
-            <w:r>
-              <w:t>anleitung</w:t>
-            </w:r>
-          </w:p>
-        </w:tc>
-        <w:tc>
-          <w:tcPr>
-            <w:tcW w:w="3071" w:type="dxa"/>
-          </w:tcPr>
-          <w:p/>
-        </w:tc>
-      </w:tr>
-      <w:tr>
-        <w:tc>
-          <w:tcPr>
-            <w:tcW w:w="3070" w:type="dxa"/>
-          </w:tcPr>
-          <w:p>
-            <w:r>
-              <w:t>String</w:t>
-            </w:r>
-          </w:p>
-        </w:tc>
-        <w:tc>
-          <w:tcPr>
-            <w:tcW w:w="3071" w:type="dxa"/>
-          </w:tcPr>
-          <w:p>
-            <w:r>
-              <w:t>Age_allowance</w:t>
-            </w:r>
-          </w:p>
-        </w:tc>
-        <w:tc>
-          <w:tcPr>
-            <w:tcW w:w="3071" w:type="dxa"/>
-          </w:tcPr>
-          <w:p>
-            <w:r>
-              <w:t>Alters freigabe</w:t>
-            </w:r>
-          </w:p>
-        </w:tc>
-      </w:tr>
-      <w:tr>
-        <w:tc>
-          <w:tcPr>
-            <w:tcW w:w="3070" w:type="dxa"/>
-          </w:tcPr>
-          <w:p>
-            <w:r>
-              <w:lastRenderedPageBreak/>
-              <w:t>String</w:t>
-            </w:r>
-          </w:p>
-        </w:tc>
-        <w:tc>
-          <w:tcPr>
-            <w:tcW w:w="3071" w:type="dxa"/>
-          </w:tcPr>
-          <w:p>
-            <w:r>
-              <w:t>publisher</w:t>
-            </w:r>
-          </w:p>
-        </w:tc>
-        <w:tc>
-          <w:tcPr>
-            <w:tcW w:w="3071" w:type="dxa"/>
-          </w:tcPr>
-          <w:p>
-            <w:r>
-              <w:t>Hersteller z.b. square unix</w:t>
-            </w:r>
-          </w:p>
-        </w:tc>
-      </w:tr>
-    </w:tbl>
-    <w:p/>
-    <w:p>
-      <w:r>
-        <w:t>Büroartikel : IArtikel</w:t>
-      </w:r>
-    </w:p>
-    <w:p/>
-    <w:tbl>
-      <w:tblPr>
-        <w:tblStyle w:val="Tabellengitternetz"/>
-        <w:tblW w:w="0" w:type="auto"/>
-        <w:tblLook w:val="04A0"/>
-      </w:tblPr>
-      <w:tblGrid>
-        <w:gridCol w:w="3070"/>
-        <w:gridCol w:w="3071"/>
-        <w:gridCol w:w="3071"/>
-      </w:tblGrid>
-      <w:tr>
-        <w:tc>
-          <w:tcPr>
-            <w:tcW w:w="3070" w:type="dxa"/>
-          </w:tcPr>
-          <w:p>
-            <w:r>
-              <w:t>Typ</w:t>
-            </w:r>
-          </w:p>
-        </w:tc>
-        <w:tc>
-          <w:tcPr>
-            <w:tcW w:w="3071" w:type="dxa"/>
-          </w:tcPr>
-          <w:p>
-            <w:r>
-              <w:t>Name</w:t>
-            </w:r>
-          </w:p>
-        </w:tc>
-        <w:tc>
-          <w:tcPr>
-            <w:tcW w:w="3071" w:type="dxa"/>
-          </w:tcPr>
-          <w:p>
-            <w:r>
-              <w:t>Beschreibung</w:t>
-            </w:r>
-          </w:p>
-        </w:tc>
-      </w:tr>
-      <w:tr>
-        <w:tc>
-          <w:tcPr>
-            <w:tcW w:w="3070" w:type="dxa"/>
-          </w:tcPr>
-          <w:p/>
-        </w:tc>
-        <w:tc>
-          <w:tcPr>
-            <w:tcW w:w="3071" w:type="dxa"/>
-          </w:tcPr>
-          <w:p/>
-        </w:tc>
-        <w:tc>
-          <w:tcPr>
-            <w:tcW w:w="3071" w:type="dxa"/>
-          </w:tcPr>
-          <w:p/>
-        </w:tc>
-      </w:tr>
-      <w:tr>
-        <w:tc>
-          <w:tcPr>
-            <w:tcW w:w="3070" w:type="dxa"/>
-          </w:tcPr>
-          <w:p/>
-        </w:tc>
-        <w:tc>
-          <w:tcPr>
-            <w:tcW w:w="3071" w:type="dxa"/>
-          </w:tcPr>
-          <w:p/>
-        </w:tc>
-        <w:tc>
-          <w:tcPr>
-            <w:tcW w:w="3071" w:type="dxa"/>
-          </w:tcPr>
-          <w:p/>
+              <w:t xml:space="preserve"> </w:t>
+            </w:r>
+            <w:proofErr w:type="spellStart"/>
+            <w:r>
+              <w:t>nummer</w:t>
+            </w:r>
+            <w:proofErr w:type="spellEnd"/>
+          </w:p>
         </w:tc>
       </w:tr>
     </w:tbl>
@@ -1313,9 +421,9 @@
     <w:p/>
     <w:tbl>
       <w:tblPr>
-        <w:tblStyle w:val="Tabellengitternetz"/>
+        <w:tblStyle w:val="Tabellenraster"/>
         <w:tblW w:w="0" w:type="auto"/>
-        <w:tblLook w:val="04A0"/>
+        <w:tblLook w:val="04A0" w:firstRow="1" w:lastRow="0" w:firstColumn="1" w:lastColumn="0" w:noHBand="0" w:noVBand="1"/>
       </w:tblPr>
       <w:tblGrid>
         <w:gridCol w:w="3070"/>
@@ -1369,19 +477,23 @@
             <w:tcW w:w="3070" w:type="dxa"/>
           </w:tcPr>
           <w:p>
+            <w:proofErr w:type="spellStart"/>
             <w:r>
               <w:t>Int</w:t>
             </w:r>
-          </w:p>
-        </w:tc>
-        <w:tc>
-          <w:tcPr>
-            <w:tcW w:w="3071" w:type="dxa"/>
-          </w:tcPr>
-          <w:p>
+            <w:proofErr w:type="spellEnd"/>
+          </w:p>
+        </w:tc>
+        <w:tc>
+          <w:tcPr>
+            <w:tcW w:w="3071" w:type="dxa"/>
+          </w:tcPr>
+          <w:p>
+            <w:proofErr w:type="spellStart"/>
             <w:r>
               <w:t>internID</w:t>
             </w:r>
+            <w:proofErr w:type="spellEnd"/>
           </w:p>
         </w:tc>
         <w:tc>
@@ -1451,9 +563,11 @@
             <w:tcW w:w="3071" w:type="dxa"/>
           </w:tcPr>
           <w:p>
+            <w:proofErr w:type="spellStart"/>
             <w:r>
               <w:t>Lastname</w:t>
             </w:r>
+            <w:proofErr w:type="spellEnd"/>
           </w:p>
         </w:tc>
         <w:tc>
@@ -1487,9 +601,11 @@
             <w:tcW w:w="3071" w:type="dxa"/>
           </w:tcPr>
           <w:p>
+            <w:proofErr w:type="spellStart"/>
             <w:r>
               <w:t>Shippingaddress</w:t>
             </w:r>
+            <w:proofErr w:type="spellEnd"/>
           </w:p>
         </w:tc>
         <w:tc>
@@ -1523,9 +639,11 @@
             <w:tcW w:w="3071" w:type="dxa"/>
           </w:tcPr>
           <w:p>
+            <w:proofErr w:type="spellStart"/>
             <w:r>
               <w:t>Billingaddress</w:t>
             </w:r>
+            <w:proofErr w:type="spellEnd"/>
           </w:p>
         </w:tc>
         <w:tc>
@@ -1619,6 +737,7 @@
             <w:tcW w:w="3071" w:type="dxa"/>
           </w:tcPr>
           <w:p>
+            <w:proofErr w:type="spellStart"/>
             <w:r>
               <w:t>Teleph</w:t>
             </w:r>
@@ -1628,6 +747,7 @@
             <w:r>
               <w:t>e</w:t>
             </w:r>
+            <w:proofErr w:type="spellEnd"/>
           </w:p>
         </w:tc>
         <w:tc>
@@ -1676,9 +796,9 @@
     </w:p>
     <w:tbl>
       <w:tblPr>
-        <w:tblStyle w:val="Tabellengitternetz"/>
+        <w:tblStyle w:val="Tabellenraster"/>
         <w:tblW w:w="0" w:type="auto"/>
-        <w:tblLook w:val="04A0"/>
+        <w:tblLook w:val="04A0" w:firstRow="1" w:lastRow="0" w:firstColumn="1" w:lastColumn="0" w:noHBand="0" w:noVBand="1"/>
       </w:tblPr>
       <w:tblGrid>
         <w:gridCol w:w="3071"/>
@@ -1723,22 +843,26 @@
             <w:tcW w:w="3071" w:type="dxa"/>
           </w:tcPr>
           <w:p>
+            <w:proofErr w:type="spellStart"/>
             <w:r>
               <w:t>Float</w:t>
             </w:r>
-          </w:p>
-        </w:tc>
-        <w:tc>
-          <w:tcPr>
-            <w:tcW w:w="3071" w:type="dxa"/>
-          </w:tcPr>
-          <w:p>
+            <w:proofErr w:type="spellEnd"/>
+          </w:p>
+        </w:tc>
+        <w:tc>
+          <w:tcPr>
+            <w:tcW w:w="3071" w:type="dxa"/>
+          </w:tcPr>
+          <w:p>
+            <w:proofErr w:type="spellStart"/>
             <w:r>
               <w:t>Start</w:t>
             </w:r>
             <w:r>
               <w:t>Saleprice</w:t>
             </w:r>
+            <w:proofErr w:type="spellEnd"/>
           </w:p>
         </w:tc>
         <w:tc>
@@ -1758,29 +882,35 @@
             <w:tcW w:w="3071" w:type="dxa"/>
           </w:tcPr>
           <w:p>
+            <w:proofErr w:type="spellStart"/>
             <w:r>
               <w:t>Float</w:t>
             </w:r>
-          </w:p>
-        </w:tc>
-        <w:tc>
-          <w:tcPr>
-            <w:tcW w:w="3071" w:type="dxa"/>
-          </w:tcPr>
-          <w:p>
+            <w:proofErr w:type="spellEnd"/>
+          </w:p>
+        </w:tc>
+        <w:tc>
+          <w:tcPr>
+            <w:tcW w:w="3071" w:type="dxa"/>
+          </w:tcPr>
+          <w:p>
+            <w:proofErr w:type="spellStart"/>
             <w:r>
               <w:t>BuyNowPrice</w:t>
             </w:r>
-          </w:p>
-        </w:tc>
-        <w:tc>
-          <w:tcPr>
-            <w:tcW w:w="3071" w:type="dxa"/>
-          </w:tcPr>
-          <w:p>
+            <w:proofErr w:type="spellEnd"/>
+          </w:p>
+        </w:tc>
+        <w:tc>
+          <w:tcPr>
+            <w:tcW w:w="3071" w:type="dxa"/>
+          </w:tcPr>
+          <w:p>
+            <w:proofErr w:type="spellStart"/>
             <w:r>
               <w:t>SofortKauf</w:t>
             </w:r>
+            <w:proofErr w:type="spellEnd"/>
           </w:p>
         </w:tc>
       </w:tr>
@@ -1811,7 +941,15 @@
           </w:tcPr>
           <w:p>
             <w:r>
-              <w:t>Datum in welches das angebot erstellt wurde</w:t>
+              <w:t xml:space="preserve">Datum in welches das </w:t>
+            </w:r>
+            <w:proofErr w:type="spellStart"/>
+            <w:r>
+              <w:t>angebot</w:t>
+            </w:r>
+            <w:proofErr w:type="spellEnd"/>
+            <w:r>
+              <w:t xml:space="preserve"> erstellt wurde</w:t>
             </w:r>
           </w:p>
         </w:tc>
@@ -1843,7 +981,71 @@
           </w:tcPr>
           <w:p>
             <w:r>
-              <w:t>Sollte kein end datum gegeben sein handelt es sich um ein dauer angebot ansonsten um eine aktion (sonder angebot oder ein (z.b.) 1€ aktion)</w:t>
+              <w:t xml:space="preserve">Sollte kein end </w:t>
+            </w:r>
+            <w:proofErr w:type="spellStart"/>
+            <w:r>
+              <w:t>datum</w:t>
+            </w:r>
+            <w:proofErr w:type="spellEnd"/>
+            <w:r>
+              <w:t xml:space="preserve"> gegeben sein handelt es sich um ein </w:t>
+            </w:r>
+            <w:proofErr w:type="spellStart"/>
+            <w:r>
+              <w:t>dauer</w:t>
+            </w:r>
+            <w:proofErr w:type="spellEnd"/>
+            <w:r>
+              <w:t xml:space="preserve"> </w:t>
+            </w:r>
+            <w:proofErr w:type="spellStart"/>
+            <w:r>
+              <w:t>angebot</w:t>
+            </w:r>
+            <w:proofErr w:type="spellEnd"/>
+            <w:r>
+              <w:t xml:space="preserve"> ansonsten um eine </w:t>
+            </w:r>
+            <w:proofErr w:type="spellStart"/>
+            <w:r>
+              <w:t>aktion</w:t>
+            </w:r>
+            <w:proofErr w:type="spellEnd"/>
+            <w:r>
+              <w:t xml:space="preserve"> (</w:t>
+            </w:r>
+            <w:proofErr w:type="spellStart"/>
+            <w:r>
+              <w:t>sonder</w:t>
+            </w:r>
+            <w:proofErr w:type="spellEnd"/>
+            <w:r>
+              <w:t xml:space="preserve"> </w:t>
+            </w:r>
+            <w:proofErr w:type="spellStart"/>
+            <w:r>
+              <w:t>angebot</w:t>
+            </w:r>
+            <w:proofErr w:type="spellEnd"/>
+            <w:r>
+              <w:t xml:space="preserve"> oder ein (</w:t>
+            </w:r>
+            <w:proofErr w:type="spellStart"/>
+            <w:r>
+              <w:t>z.b.</w:t>
+            </w:r>
+            <w:proofErr w:type="spellEnd"/>
+            <w:r>
+              <w:t xml:space="preserve">) 1€ </w:t>
+            </w:r>
+            <w:proofErr w:type="spellStart"/>
+            <w:r>
+              <w:t>aktion</w:t>
+            </w:r>
+            <w:proofErr w:type="spellEnd"/>
+            <w:r>
+              <w:t>)</w:t>
             </w:r>
           </w:p>
         </w:tc>
@@ -1864,18 +1066,28 @@
             <w:tcW w:w="3071" w:type="dxa"/>
           </w:tcPr>
           <w:p>
+            <w:proofErr w:type="spellStart"/>
             <w:r>
               <w:t>Product</w:t>
             </w:r>
-          </w:p>
-        </w:tc>
-        <w:tc>
-          <w:tcPr>
-            <w:tcW w:w="3071" w:type="dxa"/>
-          </w:tcPr>
-          <w:p>
-            <w:r>
-              <w:t>Angebotes produkt (FK)</w:t>
+            <w:proofErr w:type="spellEnd"/>
+          </w:p>
+        </w:tc>
+        <w:tc>
+          <w:tcPr>
+            <w:tcW w:w="3071" w:type="dxa"/>
+          </w:tcPr>
+          <w:p>
+            <w:r>
+              <w:t xml:space="preserve">Angebotes </w:t>
+            </w:r>
+            <w:proofErr w:type="spellStart"/>
+            <w:r>
+              <w:t>produkt</w:t>
+            </w:r>
+            <w:proofErr w:type="spellEnd"/>
+            <w:r>
+              <w:t xml:space="preserve"> (FK)</w:t>
             </w:r>
           </w:p>
         </w:tc>
@@ -1896,19 +1108,59 @@
             <w:tcW w:w="3071" w:type="dxa"/>
           </w:tcPr>
           <w:p>
+            <w:proofErr w:type="spellStart"/>
             <w:r>
               <w:t>auctionshouse</w:t>
             </w:r>
-          </w:p>
-        </w:tc>
-        <w:tc>
-          <w:tcPr>
-            <w:tcW w:w="3071" w:type="dxa"/>
-          </w:tcPr>
-          <w:p>
-            <w:r>
-              <w:t>z.b. ebay,amazon etc</w:t>
-            </w:r>
+            <w:proofErr w:type="spellEnd"/>
+          </w:p>
+        </w:tc>
+        <w:tc>
+          <w:tcPr>
+            <w:tcW w:w="3071" w:type="dxa"/>
+          </w:tcPr>
+          <w:p>
+            <w:pPr>
+              <w:rPr>
+                <w:lang w:val="en-US"/>
+              </w:rPr>
+            </w:pPr>
+            <w:proofErr w:type="spellStart"/>
+            <w:r>
+              <w:rPr>
+                <w:lang w:val="en-US"/>
+              </w:rPr>
+              <w:t>z.b</w:t>
+            </w:r>
+            <w:proofErr w:type="spellEnd"/>
+            <w:r>
+              <w:rPr>
+                <w:lang w:val="en-US"/>
+              </w:rPr>
+              <w:t xml:space="preserve">. </w:t>
+            </w:r>
+            <w:proofErr w:type="spellStart"/>
+            <w:r>
+              <w:rPr>
+                <w:lang w:val="en-US"/>
+              </w:rPr>
+              <w:t>ebay,amazon</w:t>
+            </w:r>
+            <w:proofErr w:type="spellEnd"/>
+            <w:r>
+              <w:rPr>
+                <w:lang w:val="en-US"/>
+              </w:rPr>
+              <w:t xml:space="preserve"> </w:t>
+            </w:r>
+            <w:proofErr w:type="spellStart"/>
+            <w:r>
+              <w:rPr>
+                <w:lang w:val="en-US"/>
+              </w:rPr>
+              <w:t>etc</w:t>
+            </w:r>
+            <w:proofErr w:type="spellEnd"/>
           </w:p>
         </w:tc>
       </w:tr>
@@ -1939,23 +1191,41 @@
           </w:tcPr>
           <w:p>
             <w:r>
-              <w:t>URL zum angebot beim aktions haus</w:t>
-            </w:r>
-          </w:p>
-        </w:tc>
-      </w:tr>
-      <w:tr>
-        <w:tc>
-          <w:tcPr>
-            <w:tcW w:w="3071" w:type="dxa"/>
-          </w:tcPr>
-          <w:p>
+              <w:t xml:space="preserve">URL zum </w:t>
+            </w:r>
+            <w:proofErr w:type="spellStart"/>
+            <w:r>
+              <w:t>angebot</w:t>
+            </w:r>
+            <w:proofErr w:type="spellEnd"/>
+            <w:r>
+              <w:t xml:space="preserve"> beim </w:t>
+            </w:r>
+            <w:proofErr w:type="spellStart"/>
+            <w:r>
+              <w:t>aktions</w:t>
+            </w:r>
+            <w:proofErr w:type="spellEnd"/>
+            <w:r>
+              <w:t xml:space="preserve"> haus</w:t>
+            </w:r>
+          </w:p>
+        </w:tc>
+      </w:tr>
+      <w:tr>
+        <w:tc>
+          <w:tcPr>
+            <w:tcW w:w="3071" w:type="dxa"/>
+          </w:tcPr>
+          <w:p>
+            <w:proofErr w:type="spellStart"/>
             <w:r>
               <w:t>E</w:t>
             </w:r>
             <w:r>
               <w:t>num</w:t>
             </w:r>
+            <w:proofErr w:type="spellEnd"/>
           </w:p>
         </w:tc>
         <w:tc>
@@ -1992,43 +1262,77 @@
             <w:r>
               <w:t>Abgelaufen</w:t>
             </w:r>
+            <w:r>
+              <w:t xml:space="preserve"> (2)</w:t>
+            </w:r>
+          </w:p>
+        </w:tc>
+      </w:tr>
+      <w:tr>
+        <w:tc>
+          <w:tcPr>
+            <w:tcW w:w="3071" w:type="dxa"/>
+          </w:tcPr>
+          <w:p>
+            <w:proofErr w:type="spellStart"/>
+            <w:r>
+              <w:t>Int</w:t>
+            </w:r>
+            <w:proofErr w:type="spellEnd"/>
+          </w:p>
+        </w:tc>
+        <w:tc>
+          <w:tcPr>
+            <w:tcW w:w="3071" w:type="dxa"/>
+          </w:tcPr>
+          <w:p>
+            <w:proofErr w:type="spellStart"/>
+            <w:r>
+              <w:t>creatorID</w:t>
+            </w:r>
+            <w:proofErr w:type="spellEnd"/>
+          </w:p>
+        </w:tc>
+        <w:tc>
+          <w:tcPr>
+            <w:tcW w:w="3071" w:type="dxa"/>
+          </w:tcPr>
+          <w:p>
+            <w:r>
+              <w:t>Ersteller ID</w:t>
+            </w:r>
+          </w:p>
+        </w:tc>
+      </w:tr>
+      <w:tr>
+        <w:tc>
+          <w:tcPr>
+            <w:tcW w:w="3071" w:type="dxa"/>
+          </w:tcPr>
+          <w:p>
+            <w:r>
+              <w:lastRenderedPageBreak/>
+              <w:t>String</w:t>
+            </w:r>
+          </w:p>
+        </w:tc>
+        <w:tc>
+          <w:tcPr>
+            <w:tcW w:w="3071" w:type="dxa"/>
+          </w:tcPr>
+          <w:p>
+            <w:r>
+              <w:t>Artikel Name</w:t>
+            </w:r>
+          </w:p>
+        </w:tc>
+        <w:tc>
+          <w:tcPr>
+            <w:tcW w:w="3071" w:type="dxa"/>
+          </w:tcPr>
+          <w:p>
             <w:bookmarkStart w:id="0" w:name="_GoBack"/>
             <w:bookmarkEnd w:id="0"/>
-            <w:r>
-              <w:t xml:space="preserve"> (2)</w:t>
-            </w:r>
-          </w:p>
-        </w:tc>
-      </w:tr>
-      <w:tr>
-        <w:tc>
-          <w:tcPr>
-            <w:tcW w:w="3071" w:type="dxa"/>
-          </w:tcPr>
-          <w:p>
-            <w:r>
-              <w:t>Int</w:t>
-            </w:r>
-          </w:p>
-        </w:tc>
-        <w:tc>
-          <w:tcPr>
-            <w:tcW w:w="3071" w:type="dxa"/>
-          </w:tcPr>
-          <w:p>
-            <w:r>
-              <w:t>creatorID</w:t>
-            </w:r>
-          </w:p>
-        </w:tc>
-        <w:tc>
-          <w:tcPr>
-            <w:tcW w:w="3071" w:type="dxa"/>
-          </w:tcPr>
-          <w:p>
-            <w:r>
-              <w:t>Ersteller ID</w:t>
-            </w:r>
           </w:p>
         </w:tc>
       </w:tr>
@@ -2041,9 +1345,9 @@
     </w:p>
     <w:tbl>
       <w:tblPr>
-        <w:tblStyle w:val="Tabellengitternetz"/>
+        <w:tblStyle w:val="Tabellenraster"/>
         <w:tblW w:w="0" w:type="auto"/>
-        <w:tblLook w:val="04A0"/>
+        <w:tblLook w:val="04A0" w:firstRow="1" w:lastRow="0" w:firstColumn="1" w:lastColumn="0" w:noHBand="0" w:noVBand="1"/>
       </w:tblPr>
       <w:tblGrid>
         <w:gridCol w:w="3070"/>
@@ -2088,9 +1392,11 @@
             <w:tcW w:w="3070" w:type="dxa"/>
           </w:tcPr>
           <w:p>
+            <w:proofErr w:type="spellStart"/>
             <w:r>
               <w:t>Int</w:t>
             </w:r>
+            <w:proofErr w:type="spellEnd"/>
           </w:p>
         </w:tc>
         <w:tc>
@@ -2130,19 +1436,26 @@
             <w:tcW w:w="3071" w:type="dxa"/>
           </w:tcPr>
           <w:p>
+            <w:proofErr w:type="spellStart"/>
             <w:r>
               <w:t>Buyer</w:t>
             </w:r>
-          </w:p>
-        </w:tc>
-        <w:tc>
-          <w:tcPr>
-            <w:tcW w:w="3071" w:type="dxa"/>
-          </w:tcPr>
-          <w:p>
-            <w:r>
-              <w:t>Käufer des angebots</w:t>
-            </w:r>
+            <w:proofErr w:type="spellEnd"/>
+          </w:p>
+        </w:tc>
+        <w:tc>
+          <w:tcPr>
+            <w:tcW w:w="3071" w:type="dxa"/>
+          </w:tcPr>
+          <w:p>
+            <w:r>
+              <w:t xml:space="preserve">Käufer des </w:t>
+            </w:r>
+            <w:proofErr w:type="spellStart"/>
+            <w:r>
+              <w:t>angebots</w:t>
+            </w:r>
+            <w:proofErr w:type="spellEnd"/>
           </w:p>
         </w:tc>
       </w:tr>
@@ -2179,8 +1492,13 @@
           </w:tcPr>
           <w:p>
             <w:r>
-              <w:t>Liste der eingekauften produkte</w:t>
-            </w:r>
+              <w:t xml:space="preserve">Liste der eingekauften </w:t>
+            </w:r>
+            <w:proofErr w:type="spellStart"/>
+            <w:r>
+              <w:t>produkte</w:t>
+            </w:r>
+            <w:proofErr w:type="spellEnd"/>
           </w:p>
         </w:tc>
       </w:tr>
@@ -2190,9 +1508,11 @@
             <w:tcW w:w="3070" w:type="dxa"/>
           </w:tcPr>
           <w:p>
+            <w:proofErr w:type="spellStart"/>
             <w:r>
               <w:t>Float</w:t>
             </w:r>
+            <w:proofErr w:type="spellEnd"/>
           </w:p>
         </w:tc>
         <w:tc>
@@ -2222,19 +1542,23 @@
             <w:tcW w:w="3070" w:type="dxa"/>
           </w:tcPr>
           <w:p>
+            <w:proofErr w:type="spellStart"/>
             <w:r>
               <w:t>Bool</w:t>
             </w:r>
-          </w:p>
-        </w:tc>
-        <w:tc>
-          <w:tcPr>
-            <w:tcW w:w="3071" w:type="dxa"/>
-          </w:tcPr>
-          <w:p>
+            <w:proofErr w:type="spellEnd"/>
+          </w:p>
+        </w:tc>
+        <w:tc>
+          <w:tcPr>
+            <w:tcW w:w="3071" w:type="dxa"/>
+          </w:tcPr>
+          <w:p>
+            <w:proofErr w:type="spellStart"/>
             <w:r>
               <w:t>paid</w:t>
             </w:r>
+            <w:proofErr w:type="spellEnd"/>
           </w:p>
         </w:tc>
         <w:tc>
@@ -2286,19 +1610,23 @@
             <w:tcW w:w="3070" w:type="dxa"/>
           </w:tcPr>
           <w:p>
+            <w:proofErr w:type="spellStart"/>
             <w:r>
               <w:t>Bool</w:t>
             </w:r>
-          </w:p>
-        </w:tc>
-        <w:tc>
-          <w:tcPr>
-            <w:tcW w:w="3071" w:type="dxa"/>
-          </w:tcPr>
-          <w:p>
+            <w:proofErr w:type="spellEnd"/>
+          </w:p>
+        </w:tc>
+        <w:tc>
+          <w:tcPr>
+            <w:tcW w:w="3071" w:type="dxa"/>
+          </w:tcPr>
+          <w:p>
+            <w:proofErr w:type="spellStart"/>
             <w:r>
               <w:t>IsShipped</w:t>
             </w:r>
+            <w:proofErr w:type="spellEnd"/>
           </w:p>
         </w:tc>
         <w:tc>
@@ -2311,9 +1639,13 @@
             </w:r>
           </w:p>
           <w:p>
-            <w:r>
-              <w:lastRenderedPageBreak/>
-              <w:t>False: Offen</w:t>
+            <w:proofErr w:type="spellStart"/>
+            <w:r>
+              <w:t>False</w:t>
+            </w:r>
+            <w:proofErr w:type="spellEnd"/>
+            <w:r>
+              <w:t>: Offen</w:t>
             </w:r>
           </w:p>
         </w:tc>
@@ -2324,23 +1656,26 @@
             <w:tcW w:w="3070" w:type="dxa"/>
           </w:tcPr>
           <w:p>
-            <w:r>
-              <w:lastRenderedPageBreak/>
+            <w:proofErr w:type="spellStart"/>
+            <w:r>
               <w:t>B</w:t>
             </w:r>
             <w:r>
               <w:t>ool</w:t>
             </w:r>
-          </w:p>
-        </w:tc>
-        <w:tc>
-          <w:tcPr>
-            <w:tcW w:w="3071" w:type="dxa"/>
-          </w:tcPr>
-          <w:p>
+            <w:proofErr w:type="spellEnd"/>
+          </w:p>
+        </w:tc>
+        <w:tc>
+          <w:tcPr>
+            <w:tcW w:w="3071" w:type="dxa"/>
+          </w:tcPr>
+          <w:p>
+            <w:proofErr w:type="spellStart"/>
             <w:r>
               <w:t>IsPaid</w:t>
             </w:r>
+            <w:proofErr w:type="spellEnd"/>
           </w:p>
         </w:tc>
         <w:tc>
@@ -2353,8 +1688,13 @@
             </w:r>
           </w:p>
           <w:p>
-            <w:r>
-              <w:t>False: offen</w:t>
+            <w:proofErr w:type="spellStart"/>
+            <w:r>
+              <w:t>False</w:t>
+            </w:r>
+            <w:proofErr w:type="spellEnd"/>
+            <w:r>
+              <w:t>: offen</w:t>
             </w:r>
           </w:p>
         </w:tc>
@@ -2365,22 +1705,26 @@
             <w:tcW w:w="3070" w:type="dxa"/>
           </w:tcPr>
           <w:p>
+            <w:proofErr w:type="spellStart"/>
             <w:r>
               <w:t>F</w:t>
             </w:r>
             <w:r>
               <w:t>loat</w:t>
             </w:r>
-          </w:p>
-        </w:tc>
-        <w:tc>
-          <w:tcPr>
-            <w:tcW w:w="3071" w:type="dxa"/>
-          </w:tcPr>
-          <w:p>
+            <w:proofErr w:type="spellEnd"/>
+          </w:p>
+        </w:tc>
+        <w:tc>
+          <w:tcPr>
+            <w:tcW w:w="3071" w:type="dxa"/>
+          </w:tcPr>
+          <w:p>
+            <w:proofErr w:type="spellStart"/>
             <w:r>
               <w:t>shippingcost</w:t>
             </w:r>
+            <w:proofErr w:type="spellEnd"/>
           </w:p>
         </w:tc>
         <w:tc>
@@ -2407,9 +1751,9 @@
     </w:p>
     <w:tbl>
       <w:tblPr>
-        <w:tblStyle w:val="Tabellengitternetz"/>
+        <w:tblStyle w:val="Tabellenraster"/>
         <w:tblW w:w="0" w:type="auto"/>
-        <w:tblLook w:val="04A0"/>
+        <w:tblLook w:val="04A0" w:firstRow="1" w:lastRow="0" w:firstColumn="1" w:lastColumn="0" w:noHBand="0" w:noVBand="1"/>
       </w:tblPr>
       <w:tblGrid>
         <w:gridCol w:w="3070"/>
@@ -2454,9 +1798,11 @@
             <w:tcW w:w="3070" w:type="dxa"/>
           </w:tcPr>
           <w:p>
+            <w:proofErr w:type="spellStart"/>
             <w:r>
               <w:t>Int</w:t>
             </w:r>
+            <w:proofErr w:type="spellEnd"/>
           </w:p>
         </w:tc>
         <w:tc>
@@ -2486,19 +1832,23 @@
             <w:tcW w:w="3070" w:type="dxa"/>
           </w:tcPr>
           <w:p>
+            <w:proofErr w:type="spellStart"/>
             <w:r>
               <w:t>string</w:t>
             </w:r>
-          </w:p>
-        </w:tc>
-        <w:tc>
-          <w:tcPr>
-            <w:tcW w:w="3071" w:type="dxa"/>
-          </w:tcPr>
-          <w:p>
+            <w:proofErr w:type="spellEnd"/>
+          </w:p>
+        </w:tc>
+        <w:tc>
+          <w:tcPr>
+            <w:tcW w:w="3071" w:type="dxa"/>
+          </w:tcPr>
+          <w:p>
+            <w:proofErr w:type="spellStart"/>
             <w:r>
               <w:t>userName</w:t>
             </w:r>
+            <w:proofErr w:type="spellEnd"/>
           </w:p>
         </w:tc>
         <w:tc>
@@ -2518,19 +1868,23 @@
             <w:tcW w:w="3070" w:type="dxa"/>
           </w:tcPr>
           <w:p>
+            <w:proofErr w:type="spellStart"/>
             <w:r>
               <w:t>string</w:t>
             </w:r>
-          </w:p>
-        </w:tc>
-        <w:tc>
-          <w:tcPr>
-            <w:tcW w:w="3071" w:type="dxa"/>
-          </w:tcPr>
-          <w:p>
+            <w:proofErr w:type="spellEnd"/>
+          </w:p>
+        </w:tc>
+        <w:tc>
+          <w:tcPr>
+            <w:tcW w:w="3071" w:type="dxa"/>
+          </w:tcPr>
+          <w:p>
+            <w:proofErr w:type="spellStart"/>
             <w:r>
               <w:t>pw</w:t>
             </w:r>
+            <w:proofErr w:type="spellEnd"/>
           </w:p>
         </w:tc>
         <w:tc>
@@ -2560,7 +1914,7 @@
 </file>
 
 <file path=word/numbering.xml><?xml version="1.0" encoding="utf-8"?>
-<w:numbering xmlns:ve="http://schemas.openxmlformats.org/markup-compatibility/2006" xmlns:o="urn:schemas-microsoft-com:office:office" xmlns:r="http://schemas.openxmlformats.org/officeDocument/2006/relationships" xmlns:m="http://schemas.openxmlformats.org/officeDocument/2006/math" xmlns:v="urn:schemas-microsoft-com:vml" xmlns:wp="http://schemas.openxmlformats.org/drawingml/2006/wordprocessingDrawing" xmlns:w10="urn:schemas-microsoft-com:office:word" xmlns:w="http://schemas.openxmlformats.org/wordprocessingml/2006/main" xmlns:wne="http://schemas.microsoft.com/office/word/2006/wordml">
+<w:numbering xmlns:wpc="http://schemas.microsoft.com/office/word/2010/wordprocessingCanvas" xmlns:mc="http://schemas.openxmlformats.org/markup-compatibility/2006" xmlns:o="urn:schemas-microsoft-com:office:office" xmlns:r="http://schemas.openxmlformats.org/officeDocument/2006/relationships" xmlns:m="http://schemas.openxmlformats.org/officeDocument/2006/math" xmlns:v="urn:schemas-microsoft-com:vml" xmlns:wp14="http://schemas.microsoft.com/office/word/2010/wordprocessingDrawing" xmlns:wp="http://schemas.openxmlformats.org/drawingml/2006/wordprocessingDrawing" xmlns:w10="urn:schemas-microsoft-com:office:word" xmlns:w="http://schemas.openxmlformats.org/wordprocessingml/2006/main" xmlns:w14="http://schemas.microsoft.com/office/word/2010/wordml" xmlns:wpg="http://schemas.microsoft.com/office/word/2010/wordprocessingGroup" xmlns:wpi="http://schemas.microsoft.com/office/word/2010/wordprocessingInk" xmlns:wne="http://schemas.microsoft.com/office/word/2006/wordml" xmlns:wps="http://schemas.microsoft.com/office/word/2010/wordprocessingShape" mc:Ignorable="w14 wp14">
   <w:abstractNum w:abstractNumId="0">
     <w:nsid w:val="68F6062A"/>
     <w:multiLevelType w:val="hybridMultilevel"/>
@@ -2681,7 +2035,7 @@
 </file>
 
 <file path=word/styles.xml><?xml version="1.0" encoding="utf-8"?>
-<w:styles xmlns:r="http://schemas.openxmlformats.org/officeDocument/2006/relationships" xmlns:w="http://schemas.openxmlformats.org/wordprocessingml/2006/main">
+<w:styles xmlns:mc="http://schemas.openxmlformats.org/markup-compatibility/2006" xmlns:r="http://schemas.openxmlformats.org/officeDocument/2006/relationships" xmlns:w="http://schemas.openxmlformats.org/wordprocessingml/2006/main" xmlns:w14="http://schemas.microsoft.com/office/word/2010/wordml" mc:Ignorable="w14">
   <w:docDefaults>
     <w:rPrDefault>
       <w:rPr>
@@ -2848,7 +2202,6 @@
     <w:uiPriority w:val="99"/>
     <w:semiHidden/>
     <w:unhideWhenUsed/>
-    <w:qFormat/>
     <w:tblPr>
       <w:tblInd w:w="0" w:type="dxa"/>
       <w:tblCellMar>
@@ -2865,7 +2218,7 @@
     <w:semiHidden/>
     <w:unhideWhenUsed/>
   </w:style>
-  <w:style w:type="table" w:styleId="Tabellengitternetz">
+  <w:style w:type="table" w:styleId="Tabellenraster">
     <w:name w:val="Table Grid"/>
     <w:basedOn w:val="NormaleTabelle"/>
     <w:uiPriority w:val="59"/>
@@ -3412,7 +2765,7 @@
 </file>
 
 <file path=customXml/itemProps1.xml><?xml version="1.0" encoding="utf-8"?>
-<ds:datastoreItem xmlns:ds="http://schemas.openxmlformats.org/officeDocument/2006/customXml" ds:itemID="{9EB005BB-6792-4DB1-BABC-38774F2BA4A2}">
+<ds:datastoreItem xmlns:ds="http://schemas.openxmlformats.org/officeDocument/2006/customXml" ds:itemID="{AF88D1CE-5D74-406E-8E53-CEF0E7E5AE7F}">
   <ds:schemaRefs>
     <ds:schemaRef ds:uri="http://schemas.openxmlformats.org/officeDocument/2006/bibliography"/>
   </ds:schemaRefs>

</xml_diff>